<commit_message>
Added product version file and simple script for displaying it
</commit_message>
<xml_diff>
--- a/LinuxMint15InVMware.SetupNotes.docx
+++ b/LinuxMint15InVMware.SetupNotes.docx
@@ -1,6 +1,6 @@
 
 <file path=word/document.xml><?xml version="1.0" encoding="utf-8"?>
-<w:document xmlns:wpc="http://schemas.microsoft.com/office/word/2010/wordprocessingCanvas" xmlns:mc="http://schemas.openxmlformats.org/markup-compatibility/2006" xmlns:o="urn:schemas-microsoft-com:office:office" xmlns:r="http://schemas.openxmlformats.org/officeDocument/2006/relationships" xmlns:m="http://schemas.openxmlformats.org/officeDocument/2006/math" xmlns:v="urn:schemas-microsoft-com:vml" xmlns:wp14="http://schemas.microsoft.com/office/word/2010/wordprocessingDrawing" xmlns:wp="http://schemas.openxmlformats.org/drawingml/2006/wordprocessingDrawing" xmlns:w10="urn:schemas-microsoft-com:office:word" xmlns:w="http://schemas.openxmlformats.org/wordprocessingml/2006/main" xmlns:w14="http://schemas.microsoft.com/office/word/2010/wordml" xmlns:wpg="http://schemas.microsoft.com/office/word/2010/wordprocessingGroup" xmlns:wpi="http://schemas.microsoft.com/office/word/2010/wordprocessingInk" xmlns:wne="http://schemas.microsoft.com/office/word/2006/wordml" xmlns:wps="http://schemas.microsoft.com/office/word/2010/wordprocessingShape" mc:Ignorable="w14 wp14">
+<w:document xmlns:wpc="http://schemas.microsoft.com/office/word/2010/wordprocessingCanvas" xmlns:mc="http://schemas.openxmlformats.org/markup-compatibility/2006" xmlns:o="urn:schemas-microsoft-com:office:office" xmlns:r="http://schemas.openxmlformats.org/officeDocument/2006/relationships" xmlns:m="http://schemas.openxmlformats.org/officeDocument/2006/math" xmlns:v="urn:schemas-microsoft-com:vml" xmlns:wp14="http://schemas.microsoft.com/office/word/2010/wordprocessingDrawing" xmlns:wp="http://schemas.openxmlformats.org/drawingml/2006/wordprocessingDrawing" xmlns:w10="urn:schemas-microsoft-com:office:word" xmlns:w="http://schemas.openxmlformats.org/wordprocessingml/2006/main" xmlns:w14="http://schemas.microsoft.com/office/word/2010/wordml" xmlns:w15="http://schemas.microsoft.com/office/word/2012/wordml" xmlns:wpg="http://schemas.microsoft.com/office/word/2010/wordprocessingGroup" xmlns:wpi="http://schemas.microsoft.com/office/word/2010/wordprocessingInk" xmlns:wne="http://schemas.microsoft.com/office/word/2006/wordml" xmlns:wps="http://schemas.microsoft.com/office/word/2010/wordprocessingShape" mc:Ignorable="w14 w15 wp14">
   <w:body>
     <w:p>
       <w:pPr>
@@ -51,24 +51,12 @@
       <w:r>
         <w:t xml:space="preserve"> </w:t>
       </w:r>
-      <w:hyperlink r:id="rId8" w:history="1">
+      <w:hyperlink r:id="rId7" w:history="1">
         <w:r>
           <w:rPr>
             <w:rStyle w:val="Hyperlink"/>
           </w:rPr>
-          <w:t>http://w</w:t>
-        </w:r>
-        <w:r>
-          <w:rPr>
-            <w:rStyle w:val="Hyperlink"/>
-          </w:rPr>
-          <w:t>w</w:t>
-        </w:r>
-        <w:r>
-          <w:rPr>
-            <w:rStyle w:val="Hyperlink"/>
-          </w:rPr>
-          <w:t>w.linuxmint.com/download.php</w:t>
+          <w:t>http://www.linuxmint.com/download.php</w:t>
         </w:r>
       </w:hyperlink>
       <w:r>
@@ -830,10 +818,7 @@
       </w:r>
       <w:proofErr w:type="spellEnd"/>
       <w:r>
-        <w:t>-Alt-Up Arrow to get to interactive Workspace Switcher</w:t>
-      </w:r>
-      <w:r>
-        <w:t xml:space="preserve"> </w:t>
+        <w:t xml:space="preserve">-Alt-Up Arrow to get to interactive Workspace Switcher </w:t>
       </w:r>
     </w:p>
     <w:p>
@@ -969,10 +954,7 @@
         <w:sym w:font="Wingdings" w:char="F0E0"/>
       </w:r>
       <w:r>
-        <w:t xml:space="preserve"> Select </w:t>
-      </w:r>
-      <w:r>
-        <w:t xml:space="preserve">Host path: C:\ and Name </w:t>
+        <w:t xml:space="preserve"> Select Host path: C:\ and Name </w:t>
       </w:r>
       <w:proofErr w:type="spellStart"/>
       <w:r>
@@ -1025,7 +1007,19 @@
         </w:numPr>
       </w:pPr>
       <w:r>
-        <w:t xml:space="preserve">Repeat for E: Drive, Host path: E:\ and Name </w:t>
+        <w:t xml:space="preserve">Repeat for </w:t>
+      </w:r>
+      <w:r>
+        <w:t>other drives</w:t>
+      </w:r>
+      <w:r>
+        <w:t xml:space="preserve">, </w:t>
+      </w:r>
+      <w:r>
+        <w:t xml:space="preserve">e.g. </w:t>
+      </w:r>
+      <w:r>
+        <w:t xml:space="preserve">Host path: E:\ and Name </w:t>
       </w:r>
       <w:proofErr w:type="spellStart"/>
       <w:r>
@@ -1053,6 +1047,8 @@
           <w:numId w:val="1"/>
         </w:numPr>
       </w:pPr>
+      <w:bookmarkStart w:id="0" w:name="_GoBack"/>
+      <w:bookmarkEnd w:id="0"/>
       <w:r>
         <w:t>Play Virtual Machine</w:t>
       </w:r>
@@ -1119,10 +1115,7 @@
       </w:r>
       <w:proofErr w:type="spellEnd"/>
       <w:r>
-        <w:t xml:space="preserve"> </w:t>
-      </w:r>
-      <w:r>
-        <w:t>from command line</w:t>
+        <w:t xml:space="preserve"> from command line</w:t>
       </w:r>
     </w:p>
     <w:p>
@@ -1170,31 +1163,19 @@
         </w:numPr>
       </w:pPr>
       <w:r>
-        <w:t>Check I</w:t>
-      </w:r>
-      <w:r>
-        <w:t>nsert spaces instead of tabs</w:t>
-      </w:r>
-    </w:p>
-    <w:p>
-      <w:pPr>
-        <w:pStyle w:val="ListParagraph"/>
-        <w:numPr>
-          <w:ilvl w:val="0"/>
-          <w:numId w:val="1"/>
-        </w:numPr>
-      </w:pPr>
-      <w:r>
-        <w:t xml:space="preserve">Check </w:t>
-      </w:r>
-      <w:r>
-        <w:t>Create</w:t>
-      </w:r>
-      <w:r>
-        <w:t xml:space="preserve"> </w:t>
-      </w:r>
-      <w:r>
-        <w:t>backup copy of files before saving</w:t>
+        <w:t>Check Insert spaces instead of tabs</w:t>
+      </w:r>
+    </w:p>
+    <w:p>
+      <w:pPr>
+        <w:pStyle w:val="ListParagraph"/>
+        <w:numPr>
+          <w:ilvl w:val="0"/>
+          <w:numId w:val="1"/>
+        </w:numPr>
+      </w:pPr>
+      <w:r>
+        <w:t>Check Create backup copy of files before saving</w:t>
       </w:r>
     </w:p>
     <w:p>
@@ -1528,19 +1509,7 @@
         <w:rPr>
           <w:rFonts w:ascii="Courier New" w:hAnsi="Courier New" w:cs="Courier New"/>
         </w:rPr>
-        <w:t>. SetupE</w:t>
-      </w:r>
-      <w:r>
-        <w:rPr>
-          <w:rFonts w:ascii="Courier New" w:hAnsi="Courier New" w:cs="Courier New"/>
-        </w:rPr>
-        <w:t>macs</w:t>
-      </w:r>
-      <w:r>
-        <w:rPr>
-          <w:rFonts w:ascii="Courier New" w:hAnsi="Courier New" w:cs="Courier New"/>
-        </w:rPr>
-        <w:t>.sh</w:t>
+        <w:t>. SetupEmacs.sh</w:t>
       </w:r>
     </w:p>
     <w:p>
@@ -1605,8 +1574,6 @@
         </w:rPr>
         <w:t>. SetupLaTeX</w:t>
       </w:r>
-      <w:bookmarkStart w:id="0" w:name="_GoBack"/>
-      <w:bookmarkEnd w:id="0"/>
       <w:r>
         <w:rPr>
           <w:rFonts w:ascii="Courier New" w:hAnsi="Courier New" w:cs="Courier New"/>
@@ -1647,7 +1614,7 @@
           <w:numId w:val="5"/>
         </w:numPr>
       </w:pPr>
-      <w:hyperlink r:id="rId9" w:history="1">
+      <w:hyperlink r:id="rId8" w:history="1">
         <w:r>
           <w:rPr>
             <w:rStyle w:val="Hyperlink"/>
@@ -1675,7 +1642,7 @@
       <w:r>
         <w:t xml:space="preserve"> – </w:t>
       </w:r>
-      <w:hyperlink r:id="rId10" w:history="1">
+      <w:hyperlink r:id="rId9" w:history="1">
         <w:r>
           <w:rPr>
             <w:rStyle w:val="Hyperlink"/>
@@ -1744,7 +1711,7 @@
       <w:r>
         <w:t xml:space="preserve">Pretty good tutorial at </w:t>
       </w:r>
-      <w:hyperlink r:id="rId11" w:history="1">
+      <w:hyperlink r:id="rId10" w:history="1">
         <w:r>
           <w:rPr>
             <w:rStyle w:val="Hyperlink"/>
@@ -2019,7 +1986,7 @@
       <w:r>
         <w:t xml:space="preserve"> checkout </w:t>
       </w:r>
-      <w:hyperlink r:id="rId12" w:history="1">
+      <w:hyperlink r:id="rId11" w:history="1">
         <w:r>
           <w:rPr>
             <w:rStyle w:val="Hyperlink"/>
@@ -2061,7 +2028,7 @@
       <w:r>
         <w:t xml:space="preserve"> checkout </w:t>
       </w:r>
-      <w:hyperlink r:id="rId13" w:history="1">
+      <w:hyperlink r:id="rId12" w:history="1">
         <w:r>
           <w:rPr>
             <w:rStyle w:val="Hyperlink"/>
@@ -2135,7 +2102,7 @@
       <w:r>
         <w:t xml:space="preserve"> Repository – </w:t>
       </w:r>
-      <w:hyperlink r:id="rId14" w:history="1">
+      <w:hyperlink r:id="rId13" w:history="1">
         <w:r>
           <w:rPr>
             <w:rStyle w:val="Hyperlink"/>
@@ -2928,7 +2895,7 @@
       <w:pPr>
         <w:pStyle w:val="ListParagraph"/>
       </w:pPr>
-      <w:hyperlink r:id="rId15" w:history="1">
+      <w:hyperlink r:id="rId14" w:history="1">
         <w:r>
           <w:rPr>
             <w:rStyle w:val="Hyperlink"/>
@@ -2985,7 +2952,7 @@
           <w:numId w:val="5"/>
         </w:numPr>
       </w:pPr>
-      <w:hyperlink r:id="rId16" w:history="1">
+      <w:hyperlink r:id="rId15" w:history="1">
         <w:r>
           <w:rPr>
             <w:rStyle w:val="Hyperlink"/>
@@ -3044,7 +3011,7 @@
         <w:br/>
         <w:t xml:space="preserve">Location: </w:t>
       </w:r>
-      <w:hyperlink r:id="rId17" w:history="1">
+      <w:hyperlink r:id="rId16" w:history="1">
         <w:r>
           <w:rPr>
             <w:rStyle w:val="Hyperlink"/>
@@ -3246,15 +3213,7 @@
         </w:numPr>
       </w:pPr>
       <w:r>
-        <w:t xml:space="preserve">NOTE: The NIL VPN connection from the Ubuntu “system” only works when on the WUSTL campus. The NIL VPN connection from the other systems (i.e. Windows) works fine from anywhere I’ve tried it. I can start the VPN connection from the Windows system, </w:t>
-      </w:r>
-      <w:proofErr w:type="gramStart"/>
-      <w:r>
-        <w:t>then</w:t>
-      </w:r>
-      <w:proofErr w:type="gramEnd"/>
-      <w:r>
-        <w:t xml:space="preserve"> use it from the Ubuntu system.</w:t>
+        <w:t>NOTE: The NIL VPN connection from the Ubuntu “system” only works when on the WUSTL campus. The NIL VPN connection from the other systems (i.e. Windows) works fine from anywhere I’ve tried it. I can start the VPN connection from the Windows system, then use it from the Ubuntu system.</w:t>
       </w:r>
     </w:p>
     <w:p>
@@ -3455,7 +3414,7 @@
       <w:r>
         <w:t xml:space="preserve">See </w:t>
       </w:r>
-      <w:hyperlink r:id="rId18" w:history="1">
+      <w:hyperlink r:id="rId17" w:history="1">
         <w:r>
           <w:rPr>
             <w:rStyle w:val="Hyperlink"/>
@@ -3536,7 +3495,7 @@
       </w:r>
     </w:p>
     <w:sectPr>
-      <w:headerReference w:type="default" r:id="rId19"/>
+      <w:headerReference w:type="default" r:id="rId18"/>
       <w:pgSz w:w="12240" w:h="15840"/>
       <w:pgMar w:top="1440" w:right="1440" w:bottom="1440" w:left="1440" w:header="720" w:footer="720" w:gutter="0"/>
       <w:cols w:space="720"/>
@@ -3547,7 +3506,7 @@
 </file>
 
 <file path=word/endnotes.xml><?xml version="1.0" encoding="utf-8"?>
-<w:endnotes xmlns:wpc="http://schemas.microsoft.com/office/word/2010/wordprocessingCanvas" xmlns:mc="http://schemas.openxmlformats.org/markup-compatibility/2006" xmlns:o="urn:schemas-microsoft-com:office:office" xmlns:r="http://schemas.openxmlformats.org/officeDocument/2006/relationships" xmlns:m="http://schemas.openxmlformats.org/officeDocument/2006/math" xmlns:v="urn:schemas-microsoft-com:vml" xmlns:wp14="http://schemas.microsoft.com/office/word/2010/wordprocessingDrawing" xmlns:wp="http://schemas.openxmlformats.org/drawingml/2006/wordprocessingDrawing" xmlns:w10="urn:schemas-microsoft-com:office:word" xmlns:w="http://schemas.openxmlformats.org/wordprocessingml/2006/main" xmlns:w14="http://schemas.microsoft.com/office/word/2010/wordml" xmlns:wpg="http://schemas.microsoft.com/office/word/2010/wordprocessingGroup" xmlns:wpi="http://schemas.microsoft.com/office/word/2010/wordprocessingInk" xmlns:wne="http://schemas.microsoft.com/office/word/2006/wordml" xmlns:wps="http://schemas.microsoft.com/office/word/2010/wordprocessingShape" mc:Ignorable="w14 wp14">
+<w:endnotes xmlns:wpc="http://schemas.microsoft.com/office/word/2010/wordprocessingCanvas" xmlns:mc="http://schemas.openxmlformats.org/markup-compatibility/2006" xmlns:o="urn:schemas-microsoft-com:office:office" xmlns:r="http://schemas.openxmlformats.org/officeDocument/2006/relationships" xmlns:m="http://schemas.openxmlformats.org/officeDocument/2006/math" xmlns:v="urn:schemas-microsoft-com:vml" xmlns:wp14="http://schemas.microsoft.com/office/word/2010/wordprocessingDrawing" xmlns:wp="http://schemas.openxmlformats.org/drawingml/2006/wordprocessingDrawing" xmlns:w10="urn:schemas-microsoft-com:office:word" xmlns:w="http://schemas.openxmlformats.org/wordprocessingml/2006/main" xmlns:w14="http://schemas.microsoft.com/office/word/2010/wordml" xmlns:w15="http://schemas.microsoft.com/office/word/2012/wordml" xmlns:wpg="http://schemas.microsoft.com/office/word/2010/wordprocessingGroup" xmlns:wpi="http://schemas.microsoft.com/office/word/2010/wordprocessingInk" xmlns:wne="http://schemas.microsoft.com/office/word/2006/wordml" xmlns:wps="http://schemas.microsoft.com/office/word/2010/wordprocessingShape" mc:Ignorable="w14 w15 wp14">
   <w:endnote w:type="separator" w:id="-1">
     <w:p>
       <w:pPr>
@@ -3572,7 +3531,7 @@
 </file>
 
 <file path=word/footnotes.xml><?xml version="1.0" encoding="utf-8"?>
-<w:footnotes xmlns:wpc="http://schemas.microsoft.com/office/word/2010/wordprocessingCanvas" xmlns:mc="http://schemas.openxmlformats.org/markup-compatibility/2006" xmlns:o="urn:schemas-microsoft-com:office:office" xmlns:r="http://schemas.openxmlformats.org/officeDocument/2006/relationships" xmlns:m="http://schemas.openxmlformats.org/officeDocument/2006/math" xmlns:v="urn:schemas-microsoft-com:vml" xmlns:wp14="http://schemas.microsoft.com/office/word/2010/wordprocessingDrawing" xmlns:wp="http://schemas.openxmlformats.org/drawingml/2006/wordprocessingDrawing" xmlns:w10="urn:schemas-microsoft-com:office:word" xmlns:w="http://schemas.openxmlformats.org/wordprocessingml/2006/main" xmlns:w14="http://schemas.microsoft.com/office/word/2010/wordml" xmlns:wpg="http://schemas.microsoft.com/office/word/2010/wordprocessingGroup" xmlns:wpi="http://schemas.microsoft.com/office/word/2010/wordprocessingInk" xmlns:wne="http://schemas.microsoft.com/office/word/2006/wordml" xmlns:wps="http://schemas.microsoft.com/office/word/2010/wordprocessingShape" mc:Ignorable="w14 wp14">
+<w:footnotes xmlns:wpc="http://schemas.microsoft.com/office/word/2010/wordprocessingCanvas" xmlns:mc="http://schemas.openxmlformats.org/markup-compatibility/2006" xmlns:o="urn:schemas-microsoft-com:office:office" xmlns:r="http://schemas.openxmlformats.org/officeDocument/2006/relationships" xmlns:m="http://schemas.openxmlformats.org/officeDocument/2006/math" xmlns:v="urn:schemas-microsoft-com:vml" xmlns:wp14="http://schemas.microsoft.com/office/word/2010/wordprocessingDrawing" xmlns:wp="http://schemas.openxmlformats.org/drawingml/2006/wordprocessingDrawing" xmlns:w10="urn:schemas-microsoft-com:office:word" xmlns:w="http://schemas.openxmlformats.org/wordprocessingml/2006/main" xmlns:w14="http://schemas.microsoft.com/office/word/2010/wordml" xmlns:w15="http://schemas.microsoft.com/office/word/2012/wordml" xmlns:wpg="http://schemas.microsoft.com/office/word/2010/wordprocessingGroup" xmlns:wpi="http://schemas.microsoft.com/office/word/2010/wordprocessingInk" xmlns:wne="http://schemas.microsoft.com/office/word/2006/wordml" xmlns:wps="http://schemas.microsoft.com/office/word/2010/wordprocessingShape" mc:Ignorable="w14 w15 wp14">
   <w:footnote w:type="separator" w:id="-1">
     <w:p>
       <w:pPr>
@@ -3597,7 +3556,7 @@
 </file>
 
 <file path=word/header1.xml><?xml version="1.0" encoding="utf-8"?>
-<w:hdr xmlns:wpc="http://schemas.microsoft.com/office/word/2010/wordprocessingCanvas" xmlns:mc="http://schemas.openxmlformats.org/markup-compatibility/2006" xmlns:o="urn:schemas-microsoft-com:office:office" xmlns:r="http://schemas.openxmlformats.org/officeDocument/2006/relationships" xmlns:m="http://schemas.openxmlformats.org/officeDocument/2006/math" xmlns:v="urn:schemas-microsoft-com:vml" xmlns:wp14="http://schemas.microsoft.com/office/word/2010/wordprocessingDrawing" xmlns:wp="http://schemas.openxmlformats.org/drawingml/2006/wordprocessingDrawing" xmlns:w10="urn:schemas-microsoft-com:office:word" xmlns:w="http://schemas.openxmlformats.org/wordprocessingml/2006/main" xmlns:w14="http://schemas.microsoft.com/office/word/2010/wordml" xmlns:wpg="http://schemas.microsoft.com/office/word/2010/wordprocessingGroup" xmlns:wpi="http://schemas.microsoft.com/office/word/2010/wordprocessingInk" xmlns:wne="http://schemas.microsoft.com/office/word/2006/wordml" xmlns:wps="http://schemas.microsoft.com/office/word/2010/wordprocessingShape" mc:Ignorable="w14 wp14">
+<w:hdr xmlns:wpc="http://schemas.microsoft.com/office/word/2010/wordprocessingCanvas" xmlns:mc="http://schemas.openxmlformats.org/markup-compatibility/2006" xmlns:o="urn:schemas-microsoft-com:office:office" xmlns:r="http://schemas.openxmlformats.org/officeDocument/2006/relationships" xmlns:m="http://schemas.openxmlformats.org/officeDocument/2006/math" xmlns:v="urn:schemas-microsoft-com:vml" xmlns:wp14="http://schemas.microsoft.com/office/word/2010/wordprocessingDrawing" xmlns:wp="http://schemas.openxmlformats.org/drawingml/2006/wordprocessingDrawing" xmlns:w10="urn:schemas-microsoft-com:office:word" xmlns:w="http://schemas.openxmlformats.org/wordprocessingml/2006/main" xmlns:w14="http://schemas.microsoft.com/office/word/2010/wordml" xmlns:w15="http://schemas.microsoft.com/office/word/2012/wordml" xmlns:wpg="http://schemas.microsoft.com/office/word/2010/wordprocessingGroup" xmlns:wpi="http://schemas.microsoft.com/office/word/2010/wordprocessingInk" xmlns:wne="http://schemas.microsoft.com/office/word/2006/wordml" xmlns:wps="http://schemas.microsoft.com/office/word/2010/wordprocessingShape" mc:Ignorable="w14 w15 wp14">
   <w:p>
     <w:pPr>
       <w:pStyle w:val="Header"/>
@@ -3616,7 +3575,7 @@
 </file>
 
 <file path=word/numbering.xml><?xml version="1.0" encoding="utf-8"?>
-<w:numbering xmlns:wpc="http://schemas.microsoft.com/office/word/2010/wordprocessingCanvas" xmlns:mc="http://schemas.openxmlformats.org/markup-compatibility/2006" xmlns:o="urn:schemas-microsoft-com:office:office" xmlns:r="http://schemas.openxmlformats.org/officeDocument/2006/relationships" xmlns:m="http://schemas.openxmlformats.org/officeDocument/2006/math" xmlns:v="urn:schemas-microsoft-com:vml" xmlns:wp14="http://schemas.microsoft.com/office/word/2010/wordprocessingDrawing" xmlns:wp="http://schemas.openxmlformats.org/drawingml/2006/wordprocessingDrawing" xmlns:w10="urn:schemas-microsoft-com:office:word" xmlns:w="http://schemas.openxmlformats.org/wordprocessingml/2006/main" xmlns:w14="http://schemas.microsoft.com/office/word/2010/wordml" xmlns:wpg="http://schemas.microsoft.com/office/word/2010/wordprocessingGroup" xmlns:wpi="http://schemas.microsoft.com/office/word/2010/wordprocessingInk" xmlns:wne="http://schemas.microsoft.com/office/word/2006/wordml" xmlns:wps="http://schemas.microsoft.com/office/word/2010/wordprocessingShape" mc:Ignorable="w14 wp14">
+<w:numbering xmlns:wpc="http://schemas.microsoft.com/office/word/2010/wordprocessingCanvas" xmlns:mc="http://schemas.openxmlformats.org/markup-compatibility/2006" xmlns:o="urn:schemas-microsoft-com:office:office" xmlns:r="http://schemas.openxmlformats.org/officeDocument/2006/relationships" xmlns:m="http://schemas.openxmlformats.org/officeDocument/2006/math" xmlns:v="urn:schemas-microsoft-com:vml" xmlns:wp14="http://schemas.microsoft.com/office/word/2010/wordprocessingDrawing" xmlns:wp="http://schemas.openxmlformats.org/drawingml/2006/wordprocessingDrawing" xmlns:w10="urn:schemas-microsoft-com:office:word" xmlns:w="http://schemas.openxmlformats.org/wordprocessingml/2006/main" xmlns:w14="http://schemas.microsoft.com/office/word/2010/wordml" xmlns:w15="http://schemas.microsoft.com/office/word/2012/wordml" xmlns:wpg="http://schemas.microsoft.com/office/word/2010/wordprocessingGroup" xmlns:wpi="http://schemas.microsoft.com/office/word/2010/wordprocessingInk" xmlns:wne="http://schemas.microsoft.com/office/word/2006/wordml" xmlns:wps="http://schemas.microsoft.com/office/word/2010/wordprocessingShape" mc:Ignorable="w14 w15 wp14">
   <w:abstractNum w:abstractNumId="0">
     <w:nsid w:val="010833D4"/>
     <w:multiLevelType w:val="hybridMultilevel"/>
@@ -4177,7 +4136,7 @@
 </file>
 
 <file path=word/styles.xml><?xml version="1.0" encoding="utf-8"?>
-<w:styles xmlns:mc="http://schemas.openxmlformats.org/markup-compatibility/2006" xmlns:r="http://schemas.openxmlformats.org/officeDocument/2006/relationships" xmlns:w="http://schemas.openxmlformats.org/wordprocessingml/2006/main" xmlns:w14="http://schemas.microsoft.com/office/word/2010/wordml" mc:Ignorable="w14">
+<w:styles xmlns:mc="http://schemas.openxmlformats.org/markup-compatibility/2006" xmlns:r="http://schemas.openxmlformats.org/officeDocument/2006/relationships" xmlns:w="http://schemas.openxmlformats.org/wordprocessingml/2006/main" xmlns:w14="http://schemas.microsoft.com/office/word/2010/wordml" xmlns:w15="http://schemas.microsoft.com/office/word/2012/wordml" mc:Ignorable="w14 w15">
   <w:docDefaults>
     <w:rPrDefault>
       <w:rPr>
@@ -4193,524 +4152,378 @@
       </w:pPr>
     </w:pPrDefault>
   </w:docDefaults>
-  <w:latentStyles w:defLockedState="0" w:defUIPriority="99" w:defSemiHidden="1" w:defUnhideWhenUsed="1" w:defQFormat="0" w:count="267">
-    <w:lsdException w:name="Normal" w:semiHidden="0" w:uiPriority="0" w:unhideWhenUsed="0" w:qFormat="1"/>
-    <w:lsdException w:name="heading 1" w:semiHidden="0" w:uiPriority="9" w:unhideWhenUsed="0" w:qFormat="1"/>
-    <w:lsdException w:name="heading 2" w:uiPriority="9" w:qFormat="1"/>
-    <w:lsdException w:name="heading 3" w:uiPriority="9" w:qFormat="1"/>
-    <w:lsdException w:name="heading 4" w:uiPriority="9" w:qFormat="1"/>
-    <w:lsdException w:name="heading 5" w:uiPriority="9" w:qFormat="1"/>
-    <w:lsdException w:name="heading 6" w:uiPriority="9" w:qFormat="1"/>
-    <w:lsdException w:name="heading 7" w:uiPriority="9" w:qFormat="1"/>
-    <w:lsdException w:name="heading 8" w:uiPriority="9" w:qFormat="1"/>
-    <w:lsdException w:name="heading 9" w:uiPriority="9" w:qFormat="1"/>
-    <w:lsdException w:name="toc 1" w:uiPriority="39"/>
-    <w:lsdException w:name="toc 2" w:uiPriority="39"/>
-    <w:lsdException w:name="toc 3" w:uiPriority="39"/>
-    <w:lsdException w:name="toc 4" w:uiPriority="39"/>
-    <w:lsdException w:name="toc 5" w:uiPriority="39"/>
-    <w:lsdException w:name="toc 6" w:uiPriority="39"/>
-    <w:lsdException w:name="toc 7" w:uiPriority="39"/>
-    <w:lsdException w:name="toc 8" w:uiPriority="39"/>
-    <w:lsdException w:name="toc 9" w:uiPriority="39"/>
-    <w:lsdException w:name="caption" w:uiPriority="35" w:qFormat="1"/>
-    <w:lsdException w:name="Title" w:semiHidden="0" w:uiPriority="10" w:unhideWhenUsed="0" w:qFormat="1"/>
-    <w:lsdException w:name="Default Paragraph Font" w:uiPriority="1"/>
-    <w:lsdException w:name="Subtitle" w:semiHidden="0" w:uiPriority="11" w:unhideWhenUsed="0" w:qFormat="1"/>
-    <w:lsdException w:name="Strong" w:semiHidden="0" w:uiPriority="22" w:unhideWhenUsed="0" w:qFormat="1"/>
-    <w:lsdException w:name="Emphasis" w:semiHidden="0" w:uiPriority="20" w:unhideWhenUsed="0" w:qFormat="1"/>
-    <w:lsdException w:name="Table Grid" w:semiHidden="0" w:uiPriority="59" w:unhideWhenUsed="0"/>
-    <w:lsdException w:name="Placeholder Text" w:unhideWhenUsed="0"/>
-    <w:lsdException w:name="No Spacing" w:semiHidden="0" w:uiPriority="1" w:unhideWhenUsed="0" w:qFormat="1"/>
-    <w:lsdException w:name="Light Shading" w:semiHidden="0" w:uiPriority="60" w:unhideWhenUsed="0"/>
-    <w:lsdException w:name="Light List" w:semiHidden="0" w:uiPriority="61" w:unhideWhenUsed="0"/>
-    <w:lsdException w:name="Light Grid" w:semiHidden="0" w:uiPriority="62" w:unhideWhenUsed="0"/>
-    <w:lsdException w:name="Medium Shading 1" w:semiHidden="0" w:uiPriority="63" w:unhideWhenUsed="0"/>
-    <w:lsdException w:name="Medium Shading 2" w:semiHidden="0" w:uiPriority="64" w:unhideWhenUsed="0"/>
-    <w:lsdException w:name="Medium List 1" w:semiHidden="0" w:uiPriority="65" w:unhideWhenUsed="0"/>
-    <w:lsdException w:name="Medium List 2" w:semiHidden="0" w:uiPriority="66" w:unhideWhenUsed="0"/>
-    <w:lsdException w:name="Medium Grid 1" w:semiHidden="0" w:uiPriority="67" w:unhideWhenUsed="0"/>
-    <w:lsdException w:name="Medium Grid 2" w:semiHidden="0" w:uiPriority="68" w:unhideWhenUsed="0"/>
-    <w:lsdException w:name="Medium Grid 3" w:semiHidden="0" w:uiPriority="69" w:unhideWhenUsed="0"/>
-    <w:lsdException w:name="Dark List" w:semiHidden="0" w:uiPriority="70" w:unhideWhenUsed="0"/>
-    <w:lsdException w:name="Colorful Shading" w:semiHidden="0" w:uiPriority="71" w:unhideWhenUsed="0"/>
-    <w:lsdException w:name="Colorful List" w:semiHidden="0" w:uiPriority="72" w:unhideWhenUsed="0"/>
-    <w:lsdException w:name="Colorful Grid" w:semiHidden="0" w:uiPriority="73" w:unhideWhenUsed="0"/>
-    <w:lsdException w:name="Light Shading Accent 1" w:semiHidden="0" w:uiPriority="60" w:unhideWhenUsed="0"/>
-    <w:lsdException w:name="Light List Accent 1" w:semiHidden="0" w:uiPriority="61" w:unhideWhenUsed="0"/>
-    <w:lsdException w:name="Light Grid Accent 1" w:semiHidden="0" w:uiPriority="62" w:unhideWhenUsed="0"/>
-    <w:lsdException w:name="Medium Shading 1 Accent 1" w:semiHidden="0" w:uiPriority="63" w:unhideWhenUsed="0"/>
-    <w:lsdException w:name="Medium Shading 2 Accent 1" w:semiHidden="0" w:uiPriority="64" w:unhideWhenUsed="0"/>
-    <w:lsdException w:name="Medium List 1 Accent 1" w:semiHidden="0" w:uiPriority="65" w:unhideWhenUsed="0"/>
-    <w:lsdException w:name="Revision" w:unhideWhenUsed="0"/>
-    <w:lsdException w:name="List Paragraph" w:semiHidden="0" w:uiPriority="34" w:unhideWhenUsed="0" w:qFormat="1"/>
-    <w:lsdException w:name="Quote" w:semiHidden="0" w:uiPriority="29" w:unhideWhenUsed="0" w:qFormat="1"/>
-    <w:lsdException w:name="Intense Quote" w:semiHidden="0" w:uiPriority="30" w:unhideWhenUsed="0" w:qFormat="1"/>
-    <w:lsdException w:name="Medium List 2 Accent 1" w:semiHidden="0" w:uiPriority="66" w:unhideWhenUsed="0"/>
-    <w:lsdException w:name="Medium Grid 1 Accent 1" w:semiHidden="0" w:uiPriority="67" w:unhideWhenUsed="0"/>
-    <w:lsdException w:name="Medium Grid 2 Accent 1" w:semiHidden="0" w:uiPriority="68" w:unhideWhenUsed="0"/>
-    <w:lsdException w:name="Medium Grid 3 Accent 1" w:semiHidden="0" w:uiPriority="69" w:unhideWhenUsed="0"/>
-    <w:lsdException w:name="Dark List Accent 1" w:semiHidden="0" w:uiPriority="70" w:unhideWhenUsed="0"/>
-    <w:lsdException w:name="Colorful Shading Accent 1" w:semiHidden="0" w:uiPriority="71" w:unhideWhenUsed="0"/>
-    <w:lsdException w:name="Colorful List Accent 1" w:semiHidden="0" w:uiPriority="72" w:unhideWhenUsed="0"/>
-    <w:lsdException w:name="Colorful Grid Accent 1" w:semiHidden="0" w:uiPriority="73" w:unhideWhenUsed="0"/>
-    <w:lsdException w:name="Light Shading Accent 2" w:semiHidden="0" w:uiPriority="60" w:unhideWhenUsed="0"/>
-    <w:lsdException w:name="Light List Accent 2" w:semiHidden="0" w:uiPriority="61" w:unhideWhenUsed="0"/>
-    <w:lsdException w:name="Light Grid Accent 2" w:semiHidden="0" w:uiPriority="62" w:unhideWhenUsed="0"/>
-    <w:lsdException w:name="Medium Shading 1 Accent 2" w:semiHidden="0" w:uiPriority="63" w:unhideWhenUsed="0"/>
-    <w:lsdException w:name="Medium Shading 2 Accent 2" w:semiHidden="0" w:uiPriority="64" w:unhideWhenUsed="0"/>
-    <w:lsdException w:name="Medium List 1 Accent 2" w:semiHidden="0" w:uiPriority="65" w:unhideWhenUsed="0"/>
-    <w:lsdException w:name="Medium List 2 Accent 2" w:semiHidden="0" w:uiPriority="66" w:unhideWhenUsed="0"/>
-    <w:lsdException w:name="Medium Grid 1 Accent 2" w:semiHidden="0" w:uiPriority="67" w:unhideWhenUsed="0"/>
-    <w:lsdException w:name="Medium Grid 2 Accent 2" w:semiHidden="0" w:uiPriority="68" w:unhideWhenUsed="0"/>
-    <w:lsdException w:name="Medium Grid 3 Accent 2" w:semiHidden="0" w:uiPriority="69" w:unhideWhenUsed="0"/>
-    <w:lsdException w:name="Dark List Accent 2" w:semiHidden="0" w:uiPriority="70" w:unhideWhenUsed="0"/>
-    <w:lsdException w:name="Colorful Shading Accent 2" w:semiHidden="0" w:uiPriority="71" w:unhideWhenUsed="0"/>
-    <w:lsdException w:name="Colorful List Accent 2" w:semiHidden="0" w:uiPriority="72" w:unhideWhenUsed="0"/>
-    <w:lsdException w:name="Colorful Grid Accent 2" w:semiHidden="0" w:uiPriority="73" w:unhideWhenUsed="0"/>
-    <w:lsdException w:name="Light Shading Accent 3" w:semiHidden="0" w:uiPriority="60" w:unhideWhenUsed="0"/>
-    <w:lsdException w:name="Light List Accent 3" w:semiHidden="0" w:uiPriority="61" w:unhideWhenUsed="0"/>
-    <w:lsdException w:name="Light Grid Accent 3" w:semiHidden="0" w:uiPriority="62" w:unhideWhenUsed="0"/>
-    <w:lsdException w:name="Medium Shading 1 Accent 3" w:semiHidden="0" w:uiPriority="63" w:unhideWhenUsed="0"/>
-    <w:lsdException w:name="Medium Shading 2 Accent 3" w:semiHidden="0" w:uiPriority="64" w:unhideWhenUsed="0"/>
-    <w:lsdException w:name="Medium List 1 Accent 3" w:semiHidden="0" w:uiPriority="65" w:unhideWhenUsed="0"/>
-    <w:lsdException w:name="Medium List 2 Accent 3" w:semiHidden="0" w:uiPriority="66" w:unhideWhenUsed="0"/>
-    <w:lsdException w:name="Medium Grid 1 Accent 3" w:semiHidden="0" w:uiPriority="67" w:unhideWhenUsed="0"/>
-    <w:lsdException w:name="Medium Grid 2 Accent 3" w:semiHidden="0" w:uiPriority="68" w:unhideWhenUsed="0"/>
-    <w:lsdException w:name="Medium Grid 3 Accent 3" w:semiHidden="0" w:uiPriority="69" w:unhideWhenUsed="0"/>
-    <w:lsdException w:name="Dark List Accent 3" w:semiHidden="0" w:uiPriority="70" w:unhideWhenUsed="0"/>
-    <w:lsdException w:name="Colorful Shading Accent 3" w:semiHidden="0" w:uiPriority="71" w:unhideWhenUsed="0"/>
-    <w:lsdException w:name="Colorful List Accent 3" w:semiHidden="0" w:uiPriority="72" w:unhideWhenUsed="0"/>
-    <w:lsdException w:name="Colorful Grid Accent 3" w:semiHidden="0" w:uiPriority="73" w:unhideWhenUsed="0"/>
-    <w:lsdException w:name="Light Shading Accent 4" w:semiHidden="0" w:uiPriority="60" w:unhideWhenUsed="0"/>
-    <w:lsdException w:name="Light List Accent 4" w:semiHidden="0" w:uiPriority="61" w:unhideWhenUsed="0"/>
-    <w:lsdException w:name="Light Grid Accent 4" w:semiHidden="0" w:uiPriority="62" w:unhideWhenUsed="0"/>
-    <w:lsdException w:name="Medium Shading 1 Accent 4" w:semiHidden="0" w:uiPriority="63" w:unhideWhenUsed="0"/>
-    <w:lsdException w:name="Medium Shading 2 Accent 4" w:semiHidden="0" w:uiPriority="64" w:unhideWhenUsed="0"/>
-    <w:lsdException w:name="Medium List 1 Accent 4" w:semiHidden="0" w:uiPriority="65" w:unhideWhenUsed="0"/>
-    <w:lsdException w:name="Medium List 2 Accent 4" w:semiHidden="0" w:uiPriority="66" w:unhideWhenUsed="0"/>
-    <w:lsdException w:name="Medium Grid 1 Accent 4" w:semiHidden="0" w:uiPriority="67" w:unhideWhenUsed="0"/>
-    <w:lsdException w:name="Medium Grid 2 Accent 4" w:semiHidden="0" w:uiPriority="68" w:unhideWhenUsed="0"/>
-    <w:lsdException w:name="Medium Grid 3 Accent 4" w:semiHidden="0" w:uiPriority="69" w:unhideWhenUsed="0"/>
-    <w:lsdException w:name="Dark List Accent 4" w:semiHidden="0" w:uiPriority="70" w:unhideWhenUsed="0"/>
-    <w:lsdException w:name="Colorful Shading Accent 4" w:semiHidden="0" w:uiPriority="71" w:unhideWhenUsed="0"/>
-    <w:lsdException w:name="Colorful List Accent 4" w:semiHidden="0" w:uiPriority="72" w:unhideWhenUsed="0"/>
-    <w:lsdException w:name="Colorful Grid Accent 4" w:semiHidden="0" w:uiPriority="73" w:unhideWhenUsed="0"/>
-    <w:lsdException w:name="Light Shading Accent 5" w:semiHidden="0" w:uiPriority="60" w:unhideWhenUsed="0"/>
-    <w:lsdException w:name="Light List Accent 5" w:semiHidden="0" w:uiPriority="61" w:unhideWhenUsed="0"/>
-    <w:lsdException w:name="Light Grid Accent 5" w:semiHidden="0" w:uiPriority="62" w:unhideWhenUsed="0"/>
-    <w:lsdException w:name="Medium Shading 1 Accent 5" w:semiHidden="0" w:uiPriority="63" w:unhideWhenUsed="0"/>
-    <w:lsdException w:name="Medium Shading 2 Accent 5" w:semiHidden="0" w:uiPriority="64" w:unhideWhenUsed="0"/>
-    <w:lsdException w:name="Medium List 1 Accent 5" w:semiHidden="0" w:uiPriority="65" w:unhideWhenUsed="0"/>
-    <w:lsdException w:name="Medium List 2 Accent 5" w:semiHidden="0" w:uiPriority="66" w:unhideWhenUsed="0"/>
-    <w:lsdException w:name="Medium Grid 1 Accent 5" w:semiHidden="0" w:uiPriority="67" w:unhideWhenUsed="0"/>
-    <w:lsdException w:name="Medium Grid 2 Accent 5" w:semiHidden="0" w:uiPriority="68" w:unhideWhenUsed="0"/>
-    <w:lsdException w:name="Medium Grid 3 Accent 5" w:semiHidden="0" w:uiPriority="69" w:unhideWhenUsed="0"/>
-    <w:lsdException w:name="Dark List Accent 5" w:semiHidden="0" w:uiPriority="70" w:unhideWhenUsed="0"/>
-    <w:lsdException w:name="Colorful Shading Accent 5" w:semiHidden="0" w:uiPriority="71" w:unhideWhenUsed="0"/>
-    <w:lsdException w:name="Colorful List Accent 5" w:semiHidden="0" w:uiPriority="72" w:unhideWhenUsed="0"/>
-    <w:lsdException w:name="Colorful Grid Accent 5" w:semiHidden="0" w:uiPriority="73" w:unhideWhenUsed="0"/>
-    <w:lsdException w:name="Light Shading Accent 6" w:semiHidden="0" w:uiPriority="60" w:unhideWhenUsed="0"/>
-    <w:lsdException w:name="Light List Accent 6" w:semiHidden="0" w:uiPriority="61" w:unhideWhenUsed="0"/>
-    <w:lsdException w:name="Light Grid Accent 6" w:semiHidden="0" w:uiPriority="62" w:unhideWhenUsed="0"/>
-    <w:lsdException w:name="Medium Shading 1 Accent 6" w:semiHidden="0" w:uiPriority="63" w:unhideWhenUsed="0"/>
-    <w:lsdException w:name="Medium Shading 2 Accent 6" w:semiHidden="0" w:uiPriority="64" w:unhideWhenUsed="0"/>
-    <w:lsdException w:name="Medium List 1 Accent 6" w:semiHidden="0" w:uiPriority="65" w:unhideWhenUsed="0"/>
-    <w:lsdException w:name="Medium List 2 Accent 6" w:semiHidden="0" w:uiPriority="66" w:unhideWhenUsed="0"/>
-    <w:lsdException w:name="Medium Grid 1 Accent 6" w:semiHidden="0" w:uiPriority="67" w:unhideWhenUsed="0"/>
-    <w:lsdException w:name="Medium Grid 2 Accent 6" w:semiHidden="0" w:uiPriority="68" w:unhideWhenUsed="0"/>
-    <w:lsdException w:name="Medium Grid 3 Accent 6" w:semiHidden="0" w:uiPriority="69" w:unhideWhenUsed="0"/>
-    <w:lsdException w:name="Dark List Accent 6" w:semiHidden="0" w:uiPriority="70" w:unhideWhenUsed="0"/>
-    <w:lsdException w:name="Colorful Shading Accent 6" w:semiHidden="0" w:uiPriority="71" w:unhideWhenUsed="0"/>
-    <w:lsdException w:name="Colorful List Accent 6" w:semiHidden="0" w:uiPriority="72" w:unhideWhenUsed="0"/>
-    <w:lsdException w:name="Colorful Grid Accent 6" w:semiHidden="0" w:uiPriority="73" w:unhideWhenUsed="0"/>
-    <w:lsdException w:name="Subtle Emphasis" w:semiHidden="0" w:uiPriority="19" w:unhideWhenUsed="0" w:qFormat="1"/>
-    <w:lsdException w:name="Intense Emphasis" w:semiHidden="0" w:uiPriority="21" w:unhideWhenUsed="0" w:qFormat="1"/>
-    <w:lsdException w:name="Subtle Reference" w:semiHidden="0" w:uiPriority="31" w:unhideWhenUsed="0" w:qFormat="1"/>
-    <w:lsdException w:name="Intense Reference" w:semiHidden="0" w:uiPriority="32" w:unhideWhenUsed="0" w:qFormat="1"/>
-    <w:lsdException w:name="Book Title" w:semiHidden="0" w:uiPriority="33" w:unhideWhenUsed="0" w:qFormat="1"/>
-    <w:lsdException w:name="Bibliography" w:uiPriority="37"/>
-    <w:lsdException w:name="TOC Heading" w:uiPriority="39" w:qFormat="1"/>
-  </w:latentStyles>
-  <w:style w:type="paragraph" w:default="1" w:styleId="Normal">
-    <w:name w:val="Normal"/>
-    <w:qFormat/>
-  </w:style>
-  <w:style w:type="paragraph" w:styleId="Heading1">
-    <w:name w:val="heading 1"/>
-    <w:basedOn w:val="Normal"/>
-    <w:next w:val="Normal"/>
-    <w:link w:val="Heading1Char"/>
-    <w:uiPriority w:val="9"/>
-    <w:qFormat/>
-    <w:rsid w:val="0068742B"/>
-    <w:pPr>
-      <w:keepNext/>
-      <w:keepLines/>
-      <w:spacing w:before="480" w:after="0"/>
-      <w:outlineLvl w:val="0"/>
-    </w:pPr>
-    <w:rPr>
-      <w:rFonts w:asciiTheme="majorHAnsi" w:eastAsiaTheme="majorEastAsia" w:hAnsiTheme="majorHAnsi" w:cstheme="majorBidi"/>
-      <w:b/>
-      <w:bCs/>
-      <w:color w:val="365F91" w:themeColor="accent1" w:themeShade="BF"/>
-      <w:sz w:val="28"/>
-      <w:szCs w:val="28"/>
-    </w:rPr>
-  </w:style>
-  <w:style w:type="paragraph" w:styleId="Heading2">
-    <w:name w:val="heading 2"/>
-    <w:basedOn w:val="Normal"/>
-    <w:next w:val="Normal"/>
-    <w:link w:val="Heading2Char"/>
-    <w:uiPriority w:val="9"/>
-    <w:unhideWhenUsed/>
-    <w:qFormat/>
-    <w:rsid w:val="003F69CA"/>
-    <w:pPr>
-      <w:keepNext/>
-      <w:keepLines/>
-      <w:spacing w:before="200" w:after="0"/>
-      <w:outlineLvl w:val="1"/>
-    </w:pPr>
-    <w:rPr>
-      <w:rFonts w:asciiTheme="majorHAnsi" w:eastAsiaTheme="majorEastAsia" w:hAnsiTheme="majorHAnsi" w:cstheme="majorBidi"/>
-      <w:b/>
-      <w:bCs/>
-      <w:color w:val="4F81BD" w:themeColor="accent1"/>
-      <w:sz w:val="26"/>
-      <w:szCs w:val="26"/>
-    </w:rPr>
-  </w:style>
-  <w:style w:type="paragraph" w:styleId="Heading3">
-    <w:name w:val="heading 3"/>
-    <w:basedOn w:val="Normal"/>
-    <w:next w:val="Normal"/>
-    <w:link w:val="Heading3Char"/>
-    <w:uiPriority w:val="9"/>
-    <w:unhideWhenUsed/>
-    <w:qFormat/>
-    <w:rsid w:val="00567766"/>
-    <w:pPr>
-      <w:keepNext/>
-      <w:keepLines/>
-      <w:spacing w:before="200" w:after="0"/>
-      <w:outlineLvl w:val="2"/>
-    </w:pPr>
-    <w:rPr>
-      <w:rFonts w:asciiTheme="majorHAnsi" w:eastAsiaTheme="majorEastAsia" w:hAnsiTheme="majorHAnsi" w:cstheme="majorBidi"/>
-      <w:b/>
-      <w:bCs/>
-      <w:color w:val="4F81BD" w:themeColor="accent1"/>
-    </w:rPr>
-  </w:style>
-  <w:style w:type="character" w:default="1" w:styleId="DefaultParagraphFont">
-    <w:name w:val="Default Paragraph Font"/>
-    <w:uiPriority w:val="1"/>
-    <w:semiHidden/>
-    <w:unhideWhenUsed/>
-  </w:style>
-  <w:style w:type="table" w:default="1" w:styleId="TableNormal">
-    <w:name w:val="Normal Table"/>
-    <w:uiPriority w:val="99"/>
-    <w:semiHidden/>
-    <w:unhideWhenUsed/>
-    <w:tblPr>
-      <w:tblInd w:w="0" w:type="dxa"/>
-      <w:tblCellMar>
-        <w:top w:w="0" w:type="dxa"/>
-        <w:left w:w="108" w:type="dxa"/>
-        <w:bottom w:w="0" w:type="dxa"/>
-        <w:right w:w="108" w:type="dxa"/>
-      </w:tblCellMar>
-    </w:tblPr>
-  </w:style>
-  <w:style w:type="numbering" w:default="1" w:styleId="NoList">
-    <w:name w:val="No List"/>
-    <w:uiPriority w:val="99"/>
-    <w:semiHidden/>
-    <w:unhideWhenUsed/>
-  </w:style>
-  <w:style w:type="character" w:customStyle="1" w:styleId="Heading1Char">
-    <w:name w:val="Heading 1 Char"/>
-    <w:basedOn w:val="DefaultParagraphFont"/>
-    <w:link w:val="Heading1"/>
-    <w:uiPriority w:val="9"/>
-    <w:rsid w:val="0068742B"/>
-    <w:rPr>
-      <w:rFonts w:asciiTheme="majorHAnsi" w:eastAsiaTheme="majorEastAsia" w:hAnsiTheme="majorHAnsi" w:cstheme="majorBidi"/>
-      <w:b/>
-      <w:bCs/>
-      <w:color w:val="365F91" w:themeColor="accent1" w:themeShade="BF"/>
-      <w:sz w:val="28"/>
-      <w:szCs w:val="28"/>
-    </w:rPr>
-  </w:style>
-  <w:style w:type="paragraph" w:styleId="ListParagraph">
-    <w:name w:val="List Paragraph"/>
-    <w:basedOn w:val="Normal"/>
-    <w:uiPriority w:val="34"/>
-    <w:qFormat/>
-    <w:rsid w:val="0068742B"/>
-    <w:pPr>
-      <w:ind w:left="720"/>
-      <w:contextualSpacing/>
-    </w:pPr>
-  </w:style>
-  <w:style w:type="character" w:styleId="Hyperlink">
-    <w:name w:val="Hyperlink"/>
-    <w:basedOn w:val="DefaultParagraphFont"/>
-    <w:uiPriority w:val="99"/>
-    <w:unhideWhenUsed/>
-    <w:rsid w:val="0068742B"/>
-    <w:rPr>
-      <w:color w:val="0000FF" w:themeColor="hyperlink"/>
-      <w:u w:val="single"/>
-    </w:rPr>
-  </w:style>
-  <w:style w:type="paragraph" w:styleId="Header">
-    <w:name w:val="header"/>
-    <w:basedOn w:val="Normal"/>
-    <w:link w:val="HeaderChar"/>
-    <w:uiPriority w:val="99"/>
-    <w:unhideWhenUsed/>
-    <w:rsid w:val="00931813"/>
-    <w:pPr>
-      <w:tabs>
-        <w:tab w:val="center" w:pos="4680"/>
-        <w:tab w:val="right" w:pos="9360"/>
-      </w:tabs>
-      <w:spacing w:after="0" w:line="240" w:lineRule="auto"/>
-    </w:pPr>
-  </w:style>
-  <w:style w:type="character" w:customStyle="1" w:styleId="HeaderChar">
-    <w:name w:val="Header Char"/>
-    <w:basedOn w:val="DefaultParagraphFont"/>
-    <w:link w:val="Header"/>
-    <w:uiPriority w:val="99"/>
-    <w:rsid w:val="00931813"/>
-  </w:style>
-  <w:style w:type="paragraph" w:styleId="Footer">
-    <w:name w:val="footer"/>
-    <w:basedOn w:val="Normal"/>
-    <w:link w:val="FooterChar"/>
-    <w:uiPriority w:val="99"/>
-    <w:unhideWhenUsed/>
-    <w:rsid w:val="00931813"/>
-    <w:pPr>
-      <w:tabs>
-        <w:tab w:val="center" w:pos="4680"/>
-        <w:tab w:val="right" w:pos="9360"/>
-      </w:tabs>
-      <w:spacing w:after="0" w:line="240" w:lineRule="auto"/>
-    </w:pPr>
-  </w:style>
-  <w:style w:type="character" w:customStyle="1" w:styleId="FooterChar">
-    <w:name w:val="Footer Char"/>
-    <w:basedOn w:val="DefaultParagraphFont"/>
-    <w:link w:val="Footer"/>
-    <w:uiPriority w:val="99"/>
-    <w:rsid w:val="00931813"/>
-  </w:style>
-  <w:style w:type="character" w:customStyle="1" w:styleId="Heading2Char">
-    <w:name w:val="Heading 2 Char"/>
-    <w:basedOn w:val="DefaultParagraphFont"/>
-    <w:link w:val="Heading2"/>
-    <w:uiPriority w:val="9"/>
-    <w:rsid w:val="003F69CA"/>
-    <w:rPr>
-      <w:rFonts w:asciiTheme="majorHAnsi" w:eastAsiaTheme="majorEastAsia" w:hAnsiTheme="majorHAnsi" w:cstheme="majorBidi"/>
-      <w:b/>
-      <w:bCs/>
-      <w:color w:val="4F81BD" w:themeColor="accent1"/>
-      <w:sz w:val="26"/>
-      <w:szCs w:val="26"/>
-    </w:rPr>
-  </w:style>
-  <w:style w:type="character" w:styleId="FollowedHyperlink">
-    <w:name w:val="FollowedHyperlink"/>
-    <w:basedOn w:val="DefaultParagraphFont"/>
-    <w:uiPriority w:val="99"/>
-    <w:semiHidden/>
-    <w:unhideWhenUsed/>
-    <w:rsid w:val="00BA2FC2"/>
-    <w:rPr>
-      <w:color w:val="800080" w:themeColor="followedHyperlink"/>
-      <w:u w:val="single"/>
-    </w:rPr>
-  </w:style>
-  <w:style w:type="character" w:customStyle="1" w:styleId="Heading3Char">
-    <w:name w:val="Heading 3 Char"/>
-    <w:basedOn w:val="DefaultParagraphFont"/>
-    <w:link w:val="Heading3"/>
-    <w:uiPriority w:val="9"/>
-    <w:rsid w:val="00567766"/>
-    <w:rPr>
-      <w:rFonts w:asciiTheme="majorHAnsi" w:eastAsiaTheme="majorEastAsia" w:hAnsiTheme="majorHAnsi" w:cstheme="majorBidi"/>
-      <w:b/>
-      <w:bCs/>
-      <w:color w:val="4F81BD" w:themeColor="accent1"/>
-    </w:rPr>
-  </w:style>
-</w:styles>
-</file>
-
-<file path=word/stylesWithEffects.xml><?xml version="1.0" encoding="utf-8"?>
-<w:styles xmlns:wpc="http://schemas.microsoft.com/office/word/2010/wordprocessingCanvas" xmlns:mc="http://schemas.openxmlformats.org/markup-compatibility/2006" xmlns:o="urn:schemas-microsoft-com:office:office" xmlns:r="http://schemas.openxmlformats.org/officeDocument/2006/relationships" xmlns:m="http://schemas.openxmlformats.org/officeDocument/2006/math" xmlns:v="urn:schemas-microsoft-com:vml" xmlns:wp14="http://schemas.microsoft.com/office/word/2010/wordprocessingDrawing" xmlns:wp="http://schemas.openxmlformats.org/drawingml/2006/wordprocessingDrawing" xmlns:w10="urn:schemas-microsoft-com:office:word" xmlns:w="http://schemas.openxmlformats.org/wordprocessingml/2006/main" xmlns:w14="http://schemas.microsoft.com/office/word/2010/wordml" xmlns:wpg="http://schemas.microsoft.com/office/word/2010/wordprocessingGroup" xmlns:wpi="http://schemas.microsoft.com/office/word/2010/wordprocessingInk" xmlns:wne="http://schemas.microsoft.com/office/word/2006/wordml" xmlns:wps="http://schemas.microsoft.com/office/word/2010/wordprocessingShape" mc:Ignorable="w14 wp14">
-  <w:docDefaults>
-    <w:rPrDefault>
-      <w:rPr>
-        <w:rFonts w:asciiTheme="minorHAnsi" w:eastAsiaTheme="minorHAnsi" w:hAnsiTheme="minorHAnsi" w:cstheme="minorBidi"/>
-        <w:sz w:val="22"/>
-        <w:szCs w:val="22"/>
-        <w:lang w:val="en-US" w:eastAsia="en-US" w:bidi="ar-SA"/>
-      </w:rPr>
-    </w:rPrDefault>
-    <w:pPrDefault>
-      <w:pPr>
-        <w:spacing w:after="200" w:line="276" w:lineRule="auto"/>
-      </w:pPr>
-    </w:pPrDefault>
-  </w:docDefaults>
-  <w:latentStyles w:defLockedState="0" w:defUIPriority="99" w:defSemiHidden="1" w:defUnhideWhenUsed="1" w:defQFormat="0" w:count="267">
-    <w:lsdException w:name="Normal" w:semiHidden="0" w:uiPriority="0" w:unhideWhenUsed="0" w:qFormat="1"/>
-    <w:lsdException w:name="heading 1" w:semiHidden="0" w:uiPriority="9" w:unhideWhenUsed="0" w:qFormat="1"/>
-    <w:lsdException w:name="heading 2" w:uiPriority="9" w:qFormat="1"/>
-    <w:lsdException w:name="heading 3" w:uiPriority="9" w:qFormat="1"/>
-    <w:lsdException w:name="heading 4" w:uiPriority="9" w:qFormat="1"/>
-    <w:lsdException w:name="heading 5" w:uiPriority="9" w:qFormat="1"/>
-    <w:lsdException w:name="heading 6" w:uiPriority="9" w:qFormat="1"/>
-    <w:lsdException w:name="heading 7" w:uiPriority="9" w:qFormat="1"/>
-    <w:lsdException w:name="heading 8" w:uiPriority="9" w:qFormat="1"/>
-    <w:lsdException w:name="heading 9" w:uiPriority="9" w:qFormat="1"/>
-    <w:lsdException w:name="toc 1" w:uiPriority="39"/>
-    <w:lsdException w:name="toc 2" w:uiPriority="39"/>
-    <w:lsdException w:name="toc 3" w:uiPriority="39"/>
-    <w:lsdException w:name="toc 4" w:uiPriority="39"/>
-    <w:lsdException w:name="toc 5" w:uiPriority="39"/>
-    <w:lsdException w:name="toc 6" w:uiPriority="39"/>
-    <w:lsdException w:name="toc 7" w:uiPriority="39"/>
-    <w:lsdException w:name="toc 8" w:uiPriority="39"/>
-    <w:lsdException w:name="toc 9" w:uiPriority="39"/>
-    <w:lsdException w:name="caption" w:uiPriority="35" w:qFormat="1"/>
-    <w:lsdException w:name="Title" w:semiHidden="0" w:uiPriority="10" w:unhideWhenUsed="0" w:qFormat="1"/>
-    <w:lsdException w:name="Default Paragraph Font" w:uiPriority="1"/>
-    <w:lsdException w:name="Subtitle" w:semiHidden="0" w:uiPriority="11" w:unhideWhenUsed="0" w:qFormat="1"/>
-    <w:lsdException w:name="Strong" w:semiHidden="0" w:uiPriority="22" w:unhideWhenUsed="0" w:qFormat="1"/>
-    <w:lsdException w:name="Emphasis" w:semiHidden="0" w:uiPriority="20" w:unhideWhenUsed="0" w:qFormat="1"/>
-    <w:lsdException w:name="Table Grid" w:semiHidden="0" w:uiPriority="59" w:unhideWhenUsed="0"/>
-    <w:lsdException w:name="Placeholder Text" w:unhideWhenUsed="0"/>
-    <w:lsdException w:name="No Spacing" w:semiHidden="0" w:uiPriority="1" w:unhideWhenUsed="0" w:qFormat="1"/>
-    <w:lsdException w:name="Light Shading" w:semiHidden="0" w:uiPriority="60" w:unhideWhenUsed="0"/>
-    <w:lsdException w:name="Light List" w:semiHidden="0" w:uiPriority="61" w:unhideWhenUsed="0"/>
-    <w:lsdException w:name="Light Grid" w:semiHidden="0" w:uiPriority="62" w:unhideWhenUsed="0"/>
-    <w:lsdException w:name="Medium Shading 1" w:semiHidden="0" w:uiPriority="63" w:unhideWhenUsed="0"/>
-    <w:lsdException w:name="Medium Shading 2" w:semiHidden="0" w:uiPriority="64" w:unhideWhenUsed="0"/>
-    <w:lsdException w:name="Medium List 1" w:semiHidden="0" w:uiPriority="65" w:unhideWhenUsed="0"/>
-    <w:lsdException w:name="Medium List 2" w:semiHidden="0" w:uiPriority="66" w:unhideWhenUsed="0"/>
-    <w:lsdException w:name="Medium Grid 1" w:semiHidden="0" w:uiPriority="67" w:unhideWhenUsed="0"/>
-    <w:lsdException w:name="Medium Grid 2" w:semiHidden="0" w:uiPriority="68" w:unhideWhenUsed="0"/>
-    <w:lsdException w:name="Medium Grid 3" w:semiHidden="0" w:uiPriority="69" w:unhideWhenUsed="0"/>
-    <w:lsdException w:name="Dark List" w:semiHidden="0" w:uiPriority="70" w:unhideWhenUsed="0"/>
-    <w:lsdException w:name="Colorful Shading" w:semiHidden="0" w:uiPriority="71" w:unhideWhenUsed="0"/>
-    <w:lsdException w:name="Colorful List" w:semiHidden="0" w:uiPriority="72" w:unhideWhenUsed="0"/>
-    <w:lsdException w:name="Colorful Grid" w:semiHidden="0" w:uiPriority="73" w:unhideWhenUsed="0"/>
-    <w:lsdException w:name="Light Shading Accent 1" w:semiHidden="0" w:uiPriority="60" w:unhideWhenUsed="0"/>
-    <w:lsdException w:name="Light List Accent 1" w:semiHidden="0" w:uiPriority="61" w:unhideWhenUsed="0"/>
-    <w:lsdException w:name="Light Grid Accent 1" w:semiHidden="0" w:uiPriority="62" w:unhideWhenUsed="0"/>
-    <w:lsdException w:name="Medium Shading 1 Accent 1" w:semiHidden="0" w:uiPriority="63" w:unhideWhenUsed="0"/>
-    <w:lsdException w:name="Medium Shading 2 Accent 1" w:semiHidden="0" w:uiPriority="64" w:unhideWhenUsed="0"/>
-    <w:lsdException w:name="Medium List 1 Accent 1" w:semiHidden="0" w:uiPriority="65" w:unhideWhenUsed="0"/>
-    <w:lsdException w:name="Revision" w:unhideWhenUsed="0"/>
-    <w:lsdException w:name="List Paragraph" w:semiHidden="0" w:uiPriority="34" w:unhideWhenUsed="0" w:qFormat="1"/>
-    <w:lsdException w:name="Quote" w:semiHidden="0" w:uiPriority="29" w:unhideWhenUsed="0" w:qFormat="1"/>
-    <w:lsdException w:name="Intense Quote" w:semiHidden="0" w:uiPriority="30" w:unhideWhenUsed="0" w:qFormat="1"/>
-    <w:lsdException w:name="Medium List 2 Accent 1" w:semiHidden="0" w:uiPriority="66" w:unhideWhenUsed="0"/>
-    <w:lsdException w:name="Medium Grid 1 Accent 1" w:semiHidden="0" w:uiPriority="67" w:unhideWhenUsed="0"/>
-    <w:lsdException w:name="Medium Grid 2 Accent 1" w:semiHidden="0" w:uiPriority="68" w:unhideWhenUsed="0"/>
-    <w:lsdException w:name="Medium Grid 3 Accent 1" w:semiHidden="0" w:uiPriority="69" w:unhideWhenUsed="0"/>
-    <w:lsdException w:name="Dark List Accent 1" w:semiHidden="0" w:uiPriority="70" w:unhideWhenUsed="0"/>
-    <w:lsdException w:name="Colorful Shading Accent 1" w:semiHidden="0" w:uiPriority="71" w:unhideWhenUsed="0"/>
-    <w:lsdException w:name="Colorful List Accent 1" w:semiHidden="0" w:uiPriority="72" w:unhideWhenUsed="0"/>
-    <w:lsdException w:name="Colorful Grid Accent 1" w:semiHidden="0" w:uiPriority="73" w:unhideWhenUsed="0"/>
-    <w:lsdException w:name="Light Shading Accent 2" w:semiHidden="0" w:uiPriority="60" w:unhideWhenUsed="0"/>
-    <w:lsdException w:name="Light List Accent 2" w:semiHidden="0" w:uiPriority="61" w:unhideWhenUsed="0"/>
-    <w:lsdException w:name="Light Grid Accent 2" w:semiHidden="0" w:uiPriority="62" w:unhideWhenUsed="0"/>
-    <w:lsdException w:name="Medium Shading 1 Accent 2" w:semiHidden="0" w:uiPriority="63" w:unhideWhenUsed="0"/>
-    <w:lsdException w:name="Medium Shading 2 Accent 2" w:semiHidden="0" w:uiPriority="64" w:unhideWhenUsed="0"/>
-    <w:lsdException w:name="Medium List 1 Accent 2" w:semiHidden="0" w:uiPriority="65" w:unhideWhenUsed="0"/>
-    <w:lsdException w:name="Medium List 2 Accent 2" w:semiHidden="0" w:uiPriority="66" w:unhideWhenUsed="0"/>
-    <w:lsdException w:name="Medium Grid 1 Accent 2" w:semiHidden="0" w:uiPriority="67" w:unhideWhenUsed="0"/>
-    <w:lsdException w:name="Medium Grid 2 Accent 2" w:semiHidden="0" w:uiPriority="68" w:unhideWhenUsed="0"/>
-    <w:lsdException w:name="Medium Grid 3 Accent 2" w:semiHidden="0" w:uiPriority="69" w:unhideWhenUsed="0"/>
-    <w:lsdException w:name="Dark List Accent 2" w:semiHidden="0" w:uiPriority="70" w:unhideWhenUsed="0"/>
-    <w:lsdException w:name="Colorful Shading Accent 2" w:semiHidden="0" w:uiPriority="71" w:unhideWhenUsed="0"/>
-    <w:lsdException w:name="Colorful List Accent 2" w:semiHidden="0" w:uiPriority="72" w:unhideWhenUsed="0"/>
-    <w:lsdException w:name="Colorful Grid Accent 2" w:semiHidden="0" w:uiPriority="73" w:unhideWhenUsed="0"/>
-    <w:lsdException w:name="Light Shading Accent 3" w:semiHidden="0" w:uiPriority="60" w:unhideWhenUsed="0"/>
-    <w:lsdException w:name="Light List Accent 3" w:semiHidden="0" w:uiPriority="61" w:unhideWhenUsed="0"/>
-    <w:lsdException w:name="Light Grid Accent 3" w:semiHidden="0" w:uiPriority="62" w:unhideWhenUsed="0"/>
-    <w:lsdException w:name="Medium Shading 1 Accent 3" w:semiHidden="0" w:uiPriority="63" w:unhideWhenUsed="0"/>
-    <w:lsdException w:name="Medium Shading 2 Accent 3" w:semiHidden="0" w:uiPriority="64" w:unhideWhenUsed="0"/>
-    <w:lsdException w:name="Medium List 1 Accent 3" w:semiHidden="0" w:uiPriority="65" w:unhideWhenUsed="0"/>
-    <w:lsdException w:name="Medium List 2 Accent 3" w:semiHidden="0" w:uiPriority="66" w:unhideWhenUsed="0"/>
-    <w:lsdException w:name="Medium Grid 1 Accent 3" w:semiHidden="0" w:uiPriority="67" w:unhideWhenUsed="0"/>
-    <w:lsdException w:name="Medium Grid 2 Accent 3" w:semiHidden="0" w:uiPriority="68" w:unhideWhenUsed="0"/>
-    <w:lsdException w:name="Medium Grid 3 Accent 3" w:semiHidden="0" w:uiPriority="69" w:unhideWhenUsed="0"/>
-    <w:lsdException w:name="Dark List Accent 3" w:semiHidden="0" w:uiPriority="70" w:unhideWhenUsed="0"/>
-    <w:lsdException w:name="Colorful Shading Accent 3" w:semiHidden="0" w:uiPriority="71" w:unhideWhenUsed="0"/>
-    <w:lsdException w:name="Colorful List Accent 3" w:semiHidden="0" w:uiPriority="72" w:unhideWhenUsed="0"/>
-    <w:lsdException w:name="Colorful Grid Accent 3" w:semiHidden="0" w:uiPriority="73" w:unhideWhenUsed="0"/>
-    <w:lsdException w:name="Light Shading Accent 4" w:semiHidden="0" w:uiPriority="60" w:unhideWhenUsed="0"/>
-    <w:lsdException w:name="Light List Accent 4" w:semiHidden="0" w:uiPriority="61" w:unhideWhenUsed="0"/>
-    <w:lsdException w:name="Light Grid Accent 4" w:semiHidden="0" w:uiPriority="62" w:unhideWhenUsed="0"/>
-    <w:lsdException w:name="Medium Shading 1 Accent 4" w:semiHidden="0" w:uiPriority="63" w:unhideWhenUsed="0"/>
-    <w:lsdException w:name="Medium Shading 2 Accent 4" w:semiHidden="0" w:uiPriority="64" w:unhideWhenUsed="0"/>
-    <w:lsdException w:name="Medium List 1 Accent 4" w:semiHidden="0" w:uiPriority="65" w:unhideWhenUsed="0"/>
-    <w:lsdException w:name="Medium List 2 Accent 4" w:semiHidden="0" w:uiPriority="66" w:unhideWhenUsed="0"/>
-    <w:lsdException w:name="Medium Grid 1 Accent 4" w:semiHidden="0" w:uiPriority="67" w:unhideWhenUsed="0"/>
-    <w:lsdException w:name="Medium Grid 2 Accent 4" w:semiHidden="0" w:uiPriority="68" w:unhideWhenUsed="0"/>
-    <w:lsdException w:name="Medium Grid 3 Accent 4" w:semiHidden="0" w:uiPriority="69" w:unhideWhenUsed="0"/>
-    <w:lsdException w:name="Dark List Accent 4" w:semiHidden="0" w:uiPriority="70" w:unhideWhenUsed="0"/>
-    <w:lsdException w:name="Colorful Shading Accent 4" w:semiHidden="0" w:uiPriority="71" w:unhideWhenUsed="0"/>
-    <w:lsdException w:name="Colorful List Accent 4" w:semiHidden="0" w:uiPriority="72" w:unhideWhenUsed="0"/>
-    <w:lsdException w:name="Colorful Grid Accent 4" w:semiHidden="0" w:uiPriority="73" w:unhideWhenUsed="0"/>
-    <w:lsdException w:name="Light Shading Accent 5" w:semiHidden="0" w:uiPriority="60" w:unhideWhenUsed="0"/>
-    <w:lsdException w:name="Light List Accent 5" w:semiHidden="0" w:uiPriority="61" w:unhideWhenUsed="0"/>
-    <w:lsdException w:name="Light Grid Accent 5" w:semiHidden="0" w:uiPriority="62" w:unhideWhenUsed="0"/>
-    <w:lsdException w:name="Medium Shading 1 Accent 5" w:semiHidden="0" w:uiPriority="63" w:unhideWhenUsed="0"/>
-    <w:lsdException w:name="Medium Shading 2 Accent 5" w:semiHidden="0" w:uiPriority="64" w:unhideWhenUsed="0"/>
-    <w:lsdException w:name="Medium List 1 Accent 5" w:semiHidden="0" w:uiPriority="65" w:unhideWhenUsed="0"/>
-    <w:lsdException w:name="Medium List 2 Accent 5" w:semiHidden="0" w:uiPriority="66" w:unhideWhenUsed="0"/>
-    <w:lsdException w:name="Medium Grid 1 Accent 5" w:semiHidden="0" w:uiPriority="67" w:unhideWhenUsed="0"/>
-    <w:lsdException w:name="Medium Grid 2 Accent 5" w:semiHidden="0" w:uiPriority="68" w:unhideWhenUsed="0"/>
-    <w:lsdException w:name="Medium Grid 3 Accent 5" w:semiHidden="0" w:uiPriority="69" w:unhideWhenUsed="0"/>
-    <w:lsdException w:name="Dark List Accent 5" w:semiHidden="0" w:uiPriority="70" w:unhideWhenUsed="0"/>
-    <w:lsdException w:name="Colorful Shading Accent 5" w:semiHidden="0" w:uiPriority="71" w:unhideWhenUsed="0"/>
-    <w:lsdException w:name="Colorful List Accent 5" w:semiHidden="0" w:uiPriority="72" w:unhideWhenUsed="0"/>
-    <w:lsdException w:name="Colorful Grid Accent 5" w:semiHidden="0" w:uiPriority="73" w:unhideWhenUsed="0"/>
-    <w:lsdException w:name="Light Shading Accent 6" w:semiHidden="0" w:uiPriority="60" w:unhideWhenUsed="0"/>
-    <w:lsdException w:name="Light List Accent 6" w:semiHidden="0" w:uiPriority="61" w:unhideWhenUsed="0"/>
-    <w:lsdException w:name="Light Grid Accent 6" w:semiHidden="0" w:uiPriority="62" w:unhideWhenUsed="0"/>
-    <w:lsdException w:name="Medium Shading 1 Accent 6" w:semiHidden="0" w:uiPriority="63" w:unhideWhenUsed="0"/>
-    <w:lsdException w:name="Medium Shading 2 Accent 6" w:semiHidden="0" w:uiPriority="64" w:unhideWhenUsed="0"/>
-    <w:lsdException w:name="Medium List 1 Accent 6" w:semiHidden="0" w:uiPriority="65" w:unhideWhenUsed="0"/>
-    <w:lsdException w:name="Medium List 2 Accent 6" w:semiHidden="0" w:uiPriority="66" w:unhideWhenUsed="0"/>
-    <w:lsdException w:name="Medium Grid 1 Accent 6" w:semiHidden="0" w:uiPriority="67" w:unhideWhenUsed="0"/>
-    <w:lsdException w:name="Medium Grid 2 Accent 6" w:semiHidden="0" w:uiPriority="68" w:unhideWhenUsed="0"/>
-    <w:lsdException w:name="Medium Grid 3 Accent 6" w:semiHidden="0" w:uiPriority="69" w:unhideWhenUsed="0"/>
-    <w:lsdException w:name="Dark List Accent 6" w:semiHidden="0" w:uiPriority="70" w:unhideWhenUsed="0"/>
-    <w:lsdException w:name="Colorful Shading Accent 6" w:semiHidden="0" w:uiPriority="71" w:unhideWhenUsed="0"/>
-    <w:lsdException w:name="Colorful List Accent 6" w:semiHidden="0" w:uiPriority="72" w:unhideWhenUsed="0"/>
-    <w:lsdException w:name="Colorful Grid Accent 6" w:semiHidden="0" w:uiPriority="73" w:unhideWhenUsed="0"/>
-    <w:lsdException w:name="Subtle Emphasis" w:semiHidden="0" w:uiPriority="19" w:unhideWhenUsed="0" w:qFormat="1"/>
-    <w:lsdException w:name="Intense Emphasis" w:semiHidden="0" w:uiPriority="21" w:unhideWhenUsed="0" w:qFormat="1"/>
-    <w:lsdException w:name="Subtle Reference" w:semiHidden="0" w:uiPriority="31" w:unhideWhenUsed="0" w:qFormat="1"/>
-    <w:lsdException w:name="Intense Reference" w:semiHidden="0" w:uiPriority="32" w:unhideWhenUsed="0" w:qFormat="1"/>
-    <w:lsdException w:name="Book Title" w:semiHidden="0" w:uiPriority="33" w:unhideWhenUsed="0" w:qFormat="1"/>
-    <w:lsdException w:name="Bibliography" w:uiPriority="37"/>
-    <w:lsdException w:name="TOC Heading" w:uiPriority="39" w:qFormat="1"/>
+  <w:latentStyles w:defLockedState="0" w:defUIPriority="99" w:defSemiHidden="0" w:defUnhideWhenUsed="0" w:defQFormat="0" w:count="371">
+    <w:lsdException w:name="Normal" w:uiPriority="0" w:qFormat="1"/>
+    <w:lsdException w:name="heading 1" w:uiPriority="9" w:qFormat="1"/>
+    <w:lsdException w:name="heading 2" w:semiHidden="1" w:uiPriority="9" w:unhideWhenUsed="1" w:qFormat="1"/>
+    <w:lsdException w:name="heading 3" w:semiHidden="1" w:uiPriority="9" w:unhideWhenUsed="1" w:qFormat="1"/>
+    <w:lsdException w:name="heading 4" w:semiHidden="1" w:uiPriority="9" w:unhideWhenUsed="1" w:qFormat="1"/>
+    <w:lsdException w:name="heading 5" w:semiHidden="1" w:uiPriority="9" w:unhideWhenUsed="1" w:qFormat="1"/>
+    <w:lsdException w:name="heading 6" w:semiHidden="1" w:uiPriority="9" w:unhideWhenUsed="1" w:qFormat="1"/>
+    <w:lsdException w:name="heading 7" w:semiHidden="1" w:uiPriority="9" w:unhideWhenUsed="1" w:qFormat="1"/>
+    <w:lsdException w:name="heading 8" w:semiHidden="1" w:uiPriority="9" w:unhideWhenUsed="1" w:qFormat="1"/>
+    <w:lsdException w:name="heading 9" w:semiHidden="1" w:uiPriority="9" w:unhideWhenUsed="1" w:qFormat="1"/>
+    <w:lsdException w:name="index 1" w:semiHidden="1" w:unhideWhenUsed="1"/>
+    <w:lsdException w:name="index 2" w:semiHidden="1" w:unhideWhenUsed="1"/>
+    <w:lsdException w:name="index 3" w:semiHidden="1" w:unhideWhenUsed="1"/>
+    <w:lsdException w:name="index 4" w:semiHidden="1" w:unhideWhenUsed="1"/>
+    <w:lsdException w:name="index 5" w:semiHidden="1" w:unhideWhenUsed="1"/>
+    <w:lsdException w:name="index 6" w:semiHidden="1" w:unhideWhenUsed="1"/>
+    <w:lsdException w:name="index 7" w:semiHidden="1" w:unhideWhenUsed="1"/>
+    <w:lsdException w:name="index 8" w:semiHidden="1" w:unhideWhenUsed="1"/>
+    <w:lsdException w:name="index 9" w:semiHidden="1" w:unhideWhenUsed="1"/>
+    <w:lsdException w:name="toc 1" w:semiHidden="1" w:uiPriority="39" w:unhideWhenUsed="1"/>
+    <w:lsdException w:name="toc 2" w:semiHidden="1" w:uiPriority="39" w:unhideWhenUsed="1"/>
+    <w:lsdException w:name="toc 3" w:semiHidden="1" w:uiPriority="39" w:unhideWhenUsed="1"/>
+    <w:lsdException w:name="toc 4" w:semiHidden="1" w:uiPriority="39" w:unhideWhenUsed="1"/>
+    <w:lsdException w:name="toc 5" w:semiHidden="1" w:uiPriority="39" w:unhideWhenUsed="1"/>
+    <w:lsdException w:name="toc 6" w:semiHidden="1" w:uiPriority="39" w:unhideWhenUsed="1"/>
+    <w:lsdException w:name="toc 7" w:semiHidden="1" w:uiPriority="39" w:unhideWhenUsed="1"/>
+    <w:lsdException w:name="toc 8" w:semiHidden="1" w:uiPriority="39" w:unhideWhenUsed="1"/>
+    <w:lsdException w:name="toc 9" w:semiHidden="1" w:uiPriority="39" w:unhideWhenUsed="1"/>
+    <w:lsdException w:name="Normal Indent" w:semiHidden="1" w:unhideWhenUsed="1"/>
+    <w:lsdException w:name="footnote text" w:semiHidden="1" w:unhideWhenUsed="1"/>
+    <w:lsdException w:name="annotation text" w:semiHidden="1" w:unhideWhenUsed="1"/>
+    <w:lsdException w:name="header" w:semiHidden="1" w:unhideWhenUsed="1"/>
+    <w:lsdException w:name="footer" w:semiHidden="1" w:unhideWhenUsed="1"/>
+    <w:lsdException w:name="index heading" w:semiHidden="1" w:unhideWhenUsed="1"/>
+    <w:lsdException w:name="caption" w:semiHidden="1" w:uiPriority="35" w:unhideWhenUsed="1" w:qFormat="1"/>
+    <w:lsdException w:name="table of figures" w:semiHidden="1" w:unhideWhenUsed="1"/>
+    <w:lsdException w:name="envelope address" w:semiHidden="1" w:unhideWhenUsed="1"/>
+    <w:lsdException w:name="envelope return" w:semiHidden="1" w:unhideWhenUsed="1"/>
+    <w:lsdException w:name="footnote reference" w:semiHidden="1" w:unhideWhenUsed="1"/>
+    <w:lsdException w:name="annotation reference" w:semiHidden="1" w:unhideWhenUsed="1"/>
+    <w:lsdException w:name="line number" w:semiHidden="1" w:unhideWhenUsed="1"/>
+    <w:lsdException w:name="page number" w:semiHidden="1" w:unhideWhenUsed="1"/>
+    <w:lsdException w:name="endnote reference" w:semiHidden="1" w:unhideWhenUsed="1"/>
+    <w:lsdException w:name="endnote text" w:semiHidden="1" w:unhideWhenUsed="1"/>
+    <w:lsdException w:name="table of authorities" w:semiHidden="1" w:unhideWhenUsed="1"/>
+    <w:lsdException w:name="macro" w:semiHidden="1" w:unhideWhenUsed="1"/>
+    <w:lsdException w:name="toa heading" w:semiHidden="1" w:unhideWhenUsed="1"/>
+    <w:lsdException w:name="List" w:semiHidden="1" w:unhideWhenUsed="1"/>
+    <w:lsdException w:name="List Bullet" w:semiHidden="1" w:unhideWhenUsed="1"/>
+    <w:lsdException w:name="List Number" w:semiHidden="1" w:unhideWhenUsed="1"/>
+    <w:lsdException w:name="List 2" w:semiHidden="1" w:unhideWhenUsed="1"/>
+    <w:lsdException w:name="List 3" w:semiHidden="1" w:unhideWhenUsed="1"/>
+    <w:lsdException w:name="List 4" w:semiHidden="1" w:unhideWhenUsed="1"/>
+    <w:lsdException w:name="List 5" w:semiHidden="1" w:unhideWhenUsed="1"/>
+    <w:lsdException w:name="List Bullet 2" w:semiHidden="1" w:unhideWhenUsed="1"/>
+    <w:lsdException w:name="List Bullet 3" w:semiHidden="1" w:unhideWhenUsed="1"/>
+    <w:lsdException w:name="List Bullet 4" w:semiHidden="1" w:unhideWhenUsed="1"/>
+    <w:lsdException w:name="List Bullet 5" w:semiHidden="1" w:unhideWhenUsed="1"/>
+    <w:lsdException w:name="List Number 2" w:semiHidden="1" w:unhideWhenUsed="1"/>
+    <w:lsdException w:name="List Number 3" w:semiHidden="1" w:unhideWhenUsed="1"/>
+    <w:lsdException w:name="List Number 4" w:semiHidden="1" w:unhideWhenUsed="1"/>
+    <w:lsdException w:name="List Number 5" w:semiHidden="1" w:unhideWhenUsed="1"/>
+    <w:lsdException w:name="Title" w:uiPriority="10" w:qFormat="1"/>
+    <w:lsdException w:name="Closing" w:semiHidden="1" w:unhideWhenUsed="1"/>
+    <w:lsdException w:name="Signature" w:semiHidden="1" w:unhideWhenUsed="1"/>
+    <w:lsdException w:name="Default Paragraph Font" w:semiHidden="1" w:uiPriority="1" w:unhideWhenUsed="1"/>
+    <w:lsdException w:name="Body Text" w:semiHidden="1" w:unhideWhenUsed="1"/>
+    <w:lsdException w:name="Body Text Indent" w:semiHidden="1" w:unhideWhenUsed="1"/>
+    <w:lsdException w:name="List Continue" w:semiHidden="1" w:unhideWhenUsed="1"/>
+    <w:lsdException w:name="List Continue 2" w:semiHidden="1" w:unhideWhenUsed="1"/>
+    <w:lsdException w:name="List Continue 3" w:semiHidden="1" w:unhideWhenUsed="1"/>
+    <w:lsdException w:name="List Continue 4" w:semiHidden="1" w:unhideWhenUsed="1"/>
+    <w:lsdException w:name="List Continue 5" w:semiHidden="1" w:unhideWhenUsed="1"/>
+    <w:lsdException w:name="Message Header" w:semiHidden="1" w:unhideWhenUsed="1"/>
+    <w:lsdException w:name="Subtitle" w:uiPriority="11" w:qFormat="1"/>
+    <w:lsdException w:name="Salutation" w:semiHidden="1" w:unhideWhenUsed="1"/>
+    <w:lsdException w:name="Date" w:semiHidden="1" w:unhideWhenUsed="1"/>
+    <w:lsdException w:name="Body Text First Indent" w:semiHidden="1" w:unhideWhenUsed="1"/>
+    <w:lsdException w:name="Body Text First Indent 2" w:semiHidden="1" w:unhideWhenUsed="1"/>
+    <w:lsdException w:name="Note Heading" w:semiHidden="1" w:unhideWhenUsed="1"/>
+    <w:lsdException w:name="Body Text 2" w:semiHidden="1" w:unhideWhenUsed="1"/>
+    <w:lsdException w:name="Body Text 3" w:semiHidden="1" w:unhideWhenUsed="1"/>
+    <w:lsdException w:name="Body Text Indent 2" w:semiHidden="1" w:unhideWhenUsed="1"/>
+    <w:lsdException w:name="Body Text Indent 3" w:semiHidden="1" w:unhideWhenUsed="1"/>
+    <w:lsdException w:name="Block Text" w:semiHidden="1" w:unhideWhenUsed="1"/>
+    <w:lsdException w:name="Hyperlink" w:semiHidden="1" w:unhideWhenUsed="1"/>
+    <w:lsdException w:name="FollowedHyperlink" w:semiHidden="1" w:unhideWhenUsed="1"/>
+    <w:lsdException w:name="Strong" w:uiPriority="22" w:qFormat="1"/>
+    <w:lsdException w:name="Emphasis" w:uiPriority="20" w:qFormat="1"/>
+    <w:lsdException w:name="Document Map" w:semiHidden="1" w:unhideWhenUsed="1"/>
+    <w:lsdException w:name="Plain Text" w:semiHidden="1" w:unhideWhenUsed="1"/>
+    <w:lsdException w:name="E-mail Signature" w:semiHidden="1" w:unhideWhenUsed="1"/>
+    <w:lsdException w:name="HTML Top of Form" w:semiHidden="1" w:unhideWhenUsed="1"/>
+    <w:lsdException w:name="HTML Bottom of Form" w:semiHidden="1" w:unhideWhenUsed="1"/>
+    <w:lsdException w:name="Normal (Web)" w:semiHidden="1" w:unhideWhenUsed="1"/>
+    <w:lsdException w:name="HTML Acronym" w:semiHidden="1" w:unhideWhenUsed="1"/>
+    <w:lsdException w:name="HTML Address" w:semiHidden="1" w:unhideWhenUsed="1"/>
+    <w:lsdException w:name="HTML Cite" w:semiHidden="1" w:unhideWhenUsed="1"/>
+    <w:lsdException w:name="HTML Code" w:semiHidden="1" w:unhideWhenUsed="1"/>
+    <w:lsdException w:name="HTML Definition" w:semiHidden="1" w:unhideWhenUsed="1"/>
+    <w:lsdException w:name="HTML Keyboard" w:semiHidden="1" w:unhideWhenUsed="1"/>
+    <w:lsdException w:name="HTML Preformatted" w:semiHidden="1" w:unhideWhenUsed="1"/>
+    <w:lsdException w:name="HTML Sample" w:semiHidden="1" w:unhideWhenUsed="1"/>
+    <w:lsdException w:name="HTML Typewriter" w:semiHidden="1" w:unhideWhenUsed="1"/>
+    <w:lsdException w:name="HTML Variable" w:semiHidden="1" w:unhideWhenUsed="1"/>
+    <w:lsdException w:name="Normal Table" w:semiHidden="1" w:unhideWhenUsed="1"/>
+    <w:lsdException w:name="annotation subject" w:semiHidden="1" w:unhideWhenUsed="1"/>
+    <w:lsdException w:name="No List" w:semiHidden="1" w:unhideWhenUsed="1"/>
+    <w:lsdException w:name="Outline List 1" w:semiHidden="1" w:unhideWhenUsed="1"/>
+    <w:lsdException w:name="Outline List 2" w:semiHidden="1" w:unhideWhenUsed="1"/>
+    <w:lsdException w:name="Outline List 3" w:semiHidden="1" w:unhideWhenUsed="1"/>
+    <w:lsdException w:name="Table Simple 1" w:semiHidden="1" w:unhideWhenUsed="1"/>
+    <w:lsdException w:name="Table Simple 2" w:semiHidden="1" w:unhideWhenUsed="1"/>
+    <w:lsdException w:name="Table Simple 3" w:semiHidden="1" w:unhideWhenUsed="1"/>
+    <w:lsdException w:name="Table Classic 1" w:semiHidden="1" w:unhideWhenUsed="1"/>
+    <w:lsdException w:name="Table Classic 2" w:semiHidden="1" w:unhideWhenUsed="1"/>
+    <w:lsdException w:name="Table Classic 3" w:semiHidden="1" w:unhideWhenUsed="1"/>
+    <w:lsdException w:name="Table Classic 4" w:semiHidden="1" w:unhideWhenUsed="1"/>
+    <w:lsdException w:name="Table Colorful 1" w:semiHidden="1" w:unhideWhenUsed="1"/>
+    <w:lsdException w:name="Table Colorful 2" w:semiHidden="1" w:unhideWhenUsed="1"/>
+    <w:lsdException w:name="Table Colorful 3" w:semiHidden="1" w:unhideWhenUsed="1"/>
+    <w:lsdException w:name="Table Columns 1" w:semiHidden="1" w:unhideWhenUsed="1"/>
+    <w:lsdException w:name="Table Columns 2" w:semiHidden="1" w:unhideWhenUsed="1"/>
+    <w:lsdException w:name="Table Columns 3" w:semiHidden="1" w:unhideWhenUsed="1"/>
+    <w:lsdException w:name="Table Columns 4" w:semiHidden="1" w:unhideWhenUsed="1"/>
+    <w:lsdException w:name="Table Columns 5" w:semiHidden="1" w:unhideWhenUsed="1"/>
+    <w:lsdException w:name="Table Grid 1" w:semiHidden="1" w:unhideWhenUsed="1"/>
+    <w:lsdException w:name="Table Grid 2" w:semiHidden="1" w:unhideWhenUsed="1"/>
+    <w:lsdException w:name="Table Grid 3" w:semiHidden="1" w:unhideWhenUsed="1"/>
+    <w:lsdException w:name="Table Grid 4" w:semiHidden="1" w:unhideWhenUsed="1"/>
+    <w:lsdException w:name="Table Grid 5" w:semiHidden="1" w:unhideWhenUsed="1"/>
+    <w:lsdException w:name="Table Grid 6" w:semiHidden="1" w:unhideWhenUsed="1"/>
+    <w:lsdException w:name="Table Grid 7" w:semiHidden="1" w:unhideWhenUsed="1"/>
+    <w:lsdException w:name="Table Grid 8" w:semiHidden="1" w:unhideWhenUsed="1"/>
+    <w:lsdException w:name="Table List 1" w:semiHidden="1" w:unhideWhenUsed="1"/>
+    <w:lsdException w:name="Table List 2" w:semiHidden="1" w:unhideWhenUsed="1"/>
+    <w:lsdException w:name="Table List 3" w:semiHidden="1" w:unhideWhenUsed="1"/>
+    <w:lsdException w:name="Table List 4" w:semiHidden="1" w:unhideWhenUsed="1"/>
+    <w:lsdException w:name="Table List 5" w:semiHidden="1" w:unhideWhenUsed="1"/>
+    <w:lsdException w:name="Table List 6" w:semiHidden="1" w:unhideWhenUsed="1"/>
+    <w:lsdException w:name="Table List 7" w:semiHidden="1" w:unhideWhenUsed="1"/>
+    <w:lsdException w:name="Table List 8" w:semiHidden="1" w:unhideWhenUsed="1"/>
+    <w:lsdException w:name="Table 3D effects 1" w:semiHidden="1" w:unhideWhenUsed="1"/>
+    <w:lsdException w:name="Table 3D effects 2" w:semiHidden="1" w:unhideWhenUsed="1"/>
+    <w:lsdException w:name="Table 3D effects 3" w:semiHidden="1" w:unhideWhenUsed="1"/>
+    <w:lsdException w:name="Table Contemporary" w:semiHidden="1" w:unhideWhenUsed="1"/>
+    <w:lsdException w:name="Table Elegant" w:semiHidden="1" w:unhideWhenUsed="1"/>
+    <w:lsdException w:name="Table Professional" w:semiHidden="1" w:unhideWhenUsed="1"/>
+    <w:lsdException w:name="Table Subtle 1" w:semiHidden="1" w:unhideWhenUsed="1"/>
+    <w:lsdException w:name="Table Subtle 2" w:semiHidden="1" w:unhideWhenUsed="1"/>
+    <w:lsdException w:name="Table Web 1" w:semiHidden="1" w:unhideWhenUsed="1"/>
+    <w:lsdException w:name="Table Web 2" w:semiHidden="1" w:unhideWhenUsed="1"/>
+    <w:lsdException w:name="Table Web 3" w:semiHidden="1" w:unhideWhenUsed="1"/>
+    <w:lsdException w:name="Balloon Text" w:semiHidden="1" w:unhideWhenUsed="1"/>
+    <w:lsdException w:name="Table Grid" w:uiPriority="59"/>
+    <w:lsdException w:name="Table Theme" w:semiHidden="1" w:unhideWhenUsed="1"/>
+    <w:lsdException w:name="Placeholder Text" w:semiHidden="1"/>
+    <w:lsdException w:name="No Spacing" w:uiPriority="1" w:qFormat="1"/>
+    <w:lsdException w:name="Light Shading" w:uiPriority="60"/>
+    <w:lsdException w:name="Light List" w:uiPriority="61"/>
+    <w:lsdException w:name="Light Grid" w:uiPriority="62"/>
+    <w:lsdException w:name="Medium Shading 1" w:uiPriority="63"/>
+    <w:lsdException w:name="Medium Shading 2" w:uiPriority="64"/>
+    <w:lsdException w:name="Medium List 1" w:uiPriority="65"/>
+    <w:lsdException w:name="Medium List 2" w:uiPriority="66"/>
+    <w:lsdException w:name="Medium Grid 1" w:uiPriority="67"/>
+    <w:lsdException w:name="Medium Grid 2" w:uiPriority="68"/>
+    <w:lsdException w:name="Medium Grid 3" w:uiPriority="69"/>
+    <w:lsdException w:name="Dark List" w:uiPriority="70"/>
+    <w:lsdException w:name="Colorful Shading" w:uiPriority="71"/>
+    <w:lsdException w:name="Colorful List" w:uiPriority="72"/>
+    <w:lsdException w:name="Colorful Grid" w:uiPriority="73"/>
+    <w:lsdException w:name="Light Shading Accent 1" w:uiPriority="60"/>
+    <w:lsdException w:name="Light List Accent 1" w:uiPriority="61"/>
+    <w:lsdException w:name="Light Grid Accent 1" w:uiPriority="62"/>
+    <w:lsdException w:name="Medium Shading 1 Accent 1" w:uiPriority="63"/>
+    <w:lsdException w:name="Medium Shading 2 Accent 1" w:uiPriority="64"/>
+    <w:lsdException w:name="Medium List 1 Accent 1" w:uiPriority="65"/>
+    <w:lsdException w:name="Revision" w:semiHidden="1"/>
+    <w:lsdException w:name="List Paragraph" w:uiPriority="34" w:qFormat="1"/>
+    <w:lsdException w:name="Quote" w:uiPriority="29" w:qFormat="1"/>
+    <w:lsdException w:name="Intense Quote" w:uiPriority="30" w:qFormat="1"/>
+    <w:lsdException w:name="Medium List 2 Accent 1" w:uiPriority="66"/>
+    <w:lsdException w:name="Medium Grid 1 Accent 1" w:uiPriority="67"/>
+    <w:lsdException w:name="Medium Grid 2 Accent 1" w:uiPriority="68"/>
+    <w:lsdException w:name="Medium Grid 3 Accent 1" w:uiPriority="69"/>
+    <w:lsdException w:name="Dark List Accent 1" w:uiPriority="70"/>
+    <w:lsdException w:name="Colorful Shading Accent 1" w:uiPriority="71"/>
+    <w:lsdException w:name="Colorful List Accent 1" w:uiPriority="72"/>
+    <w:lsdException w:name="Colorful Grid Accent 1" w:uiPriority="73"/>
+    <w:lsdException w:name="Light Shading Accent 2" w:uiPriority="60"/>
+    <w:lsdException w:name="Light List Accent 2" w:uiPriority="61"/>
+    <w:lsdException w:name="Light Grid Accent 2" w:uiPriority="62"/>
+    <w:lsdException w:name="Medium Shading 1 Accent 2" w:uiPriority="63"/>
+    <w:lsdException w:name="Medium Shading 2 Accent 2" w:uiPriority="64"/>
+    <w:lsdException w:name="Medium List 1 Accent 2" w:uiPriority="65"/>
+    <w:lsdException w:name="Medium List 2 Accent 2" w:uiPriority="66"/>
+    <w:lsdException w:name="Medium Grid 1 Accent 2" w:uiPriority="67"/>
+    <w:lsdException w:name="Medium Grid 2 Accent 2" w:uiPriority="68"/>
+    <w:lsdException w:name="Medium Grid 3 Accent 2" w:uiPriority="69"/>
+    <w:lsdException w:name="Dark List Accent 2" w:uiPriority="70"/>
+    <w:lsdException w:name="Colorful Shading Accent 2" w:uiPriority="71"/>
+    <w:lsdException w:name="Colorful List Accent 2" w:uiPriority="72"/>
+    <w:lsdException w:name="Colorful Grid Accent 2" w:uiPriority="73"/>
+    <w:lsdException w:name="Light Shading Accent 3" w:uiPriority="60"/>
+    <w:lsdException w:name="Light List Accent 3" w:uiPriority="61"/>
+    <w:lsdException w:name="Light Grid Accent 3" w:uiPriority="62"/>
+    <w:lsdException w:name="Medium Shading 1 Accent 3" w:uiPriority="63"/>
+    <w:lsdException w:name="Medium Shading 2 Accent 3" w:uiPriority="64"/>
+    <w:lsdException w:name="Medium List 1 Accent 3" w:uiPriority="65"/>
+    <w:lsdException w:name="Medium List 2 Accent 3" w:uiPriority="66"/>
+    <w:lsdException w:name="Medium Grid 1 Accent 3" w:uiPriority="67"/>
+    <w:lsdException w:name="Medium Grid 2 Accent 3" w:uiPriority="68"/>
+    <w:lsdException w:name="Medium Grid 3 Accent 3" w:uiPriority="69"/>
+    <w:lsdException w:name="Dark List Accent 3" w:uiPriority="70"/>
+    <w:lsdException w:name="Colorful Shading Accent 3" w:uiPriority="71"/>
+    <w:lsdException w:name="Colorful List Accent 3" w:uiPriority="72"/>
+    <w:lsdException w:name="Colorful Grid Accent 3" w:uiPriority="73"/>
+    <w:lsdException w:name="Light Shading Accent 4" w:uiPriority="60"/>
+    <w:lsdException w:name="Light List Accent 4" w:uiPriority="61"/>
+    <w:lsdException w:name="Light Grid Accent 4" w:uiPriority="62"/>
+    <w:lsdException w:name="Medium Shading 1 Accent 4" w:uiPriority="63"/>
+    <w:lsdException w:name="Medium Shading 2 Accent 4" w:uiPriority="64"/>
+    <w:lsdException w:name="Medium List 1 Accent 4" w:uiPriority="65"/>
+    <w:lsdException w:name="Medium List 2 Accent 4" w:uiPriority="66"/>
+    <w:lsdException w:name="Medium Grid 1 Accent 4" w:uiPriority="67"/>
+    <w:lsdException w:name="Medium Grid 2 Accent 4" w:uiPriority="68"/>
+    <w:lsdException w:name="Medium Grid 3 Accent 4" w:uiPriority="69"/>
+    <w:lsdException w:name="Dark List Accent 4" w:uiPriority="70"/>
+    <w:lsdException w:name="Colorful Shading Accent 4" w:uiPriority="71"/>
+    <w:lsdException w:name="Colorful List Accent 4" w:uiPriority="72"/>
+    <w:lsdException w:name="Colorful Grid Accent 4" w:uiPriority="73"/>
+    <w:lsdException w:name="Light Shading Accent 5" w:uiPriority="60"/>
+    <w:lsdException w:name="Light List Accent 5" w:uiPriority="61"/>
+    <w:lsdException w:name="Light Grid Accent 5" w:uiPriority="62"/>
+    <w:lsdException w:name="Medium Shading 1 Accent 5" w:uiPriority="63"/>
+    <w:lsdException w:name="Medium Shading 2 Accent 5" w:uiPriority="64"/>
+    <w:lsdException w:name="Medium List 1 Accent 5" w:uiPriority="65"/>
+    <w:lsdException w:name="Medium List 2 Accent 5" w:uiPriority="66"/>
+    <w:lsdException w:name="Medium Grid 1 Accent 5" w:uiPriority="67"/>
+    <w:lsdException w:name="Medium Grid 2 Accent 5" w:uiPriority="68"/>
+    <w:lsdException w:name="Medium Grid 3 Accent 5" w:uiPriority="69"/>
+    <w:lsdException w:name="Dark List Accent 5" w:uiPriority="70"/>
+    <w:lsdException w:name="Colorful Shading Accent 5" w:uiPriority="71"/>
+    <w:lsdException w:name="Colorful List Accent 5" w:uiPriority="72"/>
+    <w:lsdException w:name="Colorful Grid Accent 5" w:uiPriority="73"/>
+    <w:lsdException w:name="Light Shading Accent 6" w:uiPriority="60"/>
+    <w:lsdException w:name="Light List Accent 6" w:uiPriority="61"/>
+    <w:lsdException w:name="Light Grid Accent 6" w:uiPriority="62"/>
+    <w:lsdException w:name="Medium Shading 1 Accent 6" w:uiPriority="63"/>
+    <w:lsdException w:name="Medium Shading 2 Accent 6" w:uiPriority="64"/>
+    <w:lsdException w:name="Medium List 1 Accent 6" w:uiPriority="65"/>
+    <w:lsdException w:name="Medium List 2 Accent 6" w:uiPriority="66"/>
+    <w:lsdException w:name="Medium Grid 1 Accent 6" w:uiPriority="67"/>
+    <w:lsdException w:name="Medium Grid 2 Accent 6" w:uiPriority="68"/>
+    <w:lsdException w:name="Medium Grid 3 Accent 6" w:uiPriority="69"/>
+    <w:lsdException w:name="Dark List Accent 6" w:uiPriority="70"/>
+    <w:lsdException w:name="Colorful Shading Accent 6" w:uiPriority="71"/>
+    <w:lsdException w:name="Colorful List Accent 6" w:uiPriority="72"/>
+    <w:lsdException w:name="Colorful Grid Accent 6" w:uiPriority="73"/>
+    <w:lsdException w:name="Subtle Emphasis" w:uiPriority="19" w:qFormat="1"/>
+    <w:lsdException w:name="Intense Emphasis" w:uiPriority="21" w:qFormat="1"/>
+    <w:lsdException w:name="Subtle Reference" w:uiPriority="31" w:qFormat="1"/>
+    <w:lsdException w:name="Intense Reference" w:uiPriority="32" w:qFormat="1"/>
+    <w:lsdException w:name="Book Title" w:uiPriority="33" w:qFormat="1"/>
+    <w:lsdException w:name="Bibliography" w:semiHidden="1" w:uiPriority="37" w:unhideWhenUsed="1"/>
+    <w:lsdException w:name="TOC Heading" w:semiHidden="1" w:uiPriority="39" w:unhideWhenUsed="1" w:qFormat="1"/>
+    <w:lsdException w:name="Plain Table 1" w:uiPriority="41"/>
+    <w:lsdException w:name="Plain Table 2" w:uiPriority="42"/>
+    <w:lsdException w:name="Plain Table 3" w:uiPriority="43"/>
+    <w:lsdException w:name="Plain Table 4" w:uiPriority="44"/>
+    <w:lsdException w:name="Plain Table 5" w:uiPriority="45"/>
+    <w:lsdException w:name="Grid Table Light" w:uiPriority="40"/>
+    <w:lsdException w:name="Grid Table 1 Light" w:uiPriority="46"/>
+    <w:lsdException w:name="Grid Table 2" w:uiPriority="47"/>
+    <w:lsdException w:name="Grid Table 3" w:uiPriority="48"/>
+    <w:lsdException w:name="Grid Table 4" w:uiPriority="49"/>
+    <w:lsdException w:name="Grid Table 5 Dark" w:uiPriority="50"/>
+    <w:lsdException w:name="Grid Table 6 Colorful" w:uiPriority="51"/>
+    <w:lsdException w:name="Grid Table 7 Colorful" w:uiPriority="52"/>
+    <w:lsdException w:name="Grid Table 1 Light Accent 1" w:uiPriority="46"/>
+    <w:lsdException w:name="Grid Table 2 Accent 1" w:uiPriority="47"/>
+    <w:lsdException w:name="Grid Table 3 Accent 1" w:uiPriority="48"/>
+    <w:lsdException w:name="Grid Table 4 Accent 1" w:uiPriority="49"/>
+    <w:lsdException w:name="Grid Table 5 Dark Accent 1" w:uiPriority="50"/>
+    <w:lsdException w:name="Grid Table 6 Colorful Accent 1" w:uiPriority="51"/>
+    <w:lsdException w:name="Grid Table 7 Colorful Accent 1" w:uiPriority="52"/>
+    <w:lsdException w:name="Grid Table 1 Light Accent 2" w:uiPriority="46"/>
+    <w:lsdException w:name="Grid Table 2 Accent 2" w:uiPriority="47"/>
+    <w:lsdException w:name="Grid Table 3 Accent 2" w:uiPriority="48"/>
+    <w:lsdException w:name="Grid Table 4 Accent 2" w:uiPriority="49"/>
+    <w:lsdException w:name="Grid Table 5 Dark Accent 2" w:uiPriority="50"/>
+    <w:lsdException w:name="Grid Table 6 Colorful Accent 2" w:uiPriority="51"/>
+    <w:lsdException w:name="Grid Table 7 Colorful Accent 2" w:uiPriority="52"/>
+    <w:lsdException w:name="Grid Table 1 Light Accent 3" w:uiPriority="46"/>
+    <w:lsdException w:name="Grid Table 2 Accent 3" w:uiPriority="47"/>
+    <w:lsdException w:name="Grid Table 3 Accent 3" w:uiPriority="48"/>
+    <w:lsdException w:name="Grid Table 4 Accent 3" w:uiPriority="49"/>
+    <w:lsdException w:name="Grid Table 5 Dark Accent 3" w:uiPriority="50"/>
+    <w:lsdException w:name="Grid Table 6 Colorful Accent 3" w:uiPriority="51"/>
+    <w:lsdException w:name="Grid Table 7 Colorful Accent 3" w:uiPriority="52"/>
+    <w:lsdException w:name="Grid Table 1 Light Accent 4" w:uiPriority="46"/>
+    <w:lsdException w:name="Grid Table 2 Accent 4" w:uiPriority="47"/>
+    <w:lsdException w:name="Grid Table 3 Accent 4" w:uiPriority="48"/>
+    <w:lsdException w:name="Grid Table 4 Accent 4" w:uiPriority="49"/>
+    <w:lsdException w:name="Grid Table 5 Dark Accent 4" w:uiPriority="50"/>
+    <w:lsdException w:name="Grid Table 6 Colorful Accent 4" w:uiPriority="51"/>
+    <w:lsdException w:name="Grid Table 7 Colorful Accent 4" w:uiPriority="52"/>
+    <w:lsdException w:name="Grid Table 1 Light Accent 5" w:uiPriority="46"/>
+    <w:lsdException w:name="Grid Table 2 Accent 5" w:uiPriority="47"/>
+    <w:lsdException w:name="Grid Table 3 Accent 5" w:uiPriority="48"/>
+    <w:lsdException w:name="Grid Table 4 Accent 5" w:uiPriority="49"/>
+    <w:lsdException w:name="Grid Table 5 Dark Accent 5" w:uiPriority="50"/>
+    <w:lsdException w:name="Grid Table 6 Colorful Accent 5" w:uiPriority="51"/>
+    <w:lsdException w:name="Grid Table 7 Colorful Accent 5" w:uiPriority="52"/>
+    <w:lsdException w:name="Grid Table 1 Light Accent 6" w:uiPriority="46"/>
+    <w:lsdException w:name="Grid Table 2 Accent 6" w:uiPriority="47"/>
+    <w:lsdException w:name="Grid Table 3 Accent 6" w:uiPriority="48"/>
+    <w:lsdException w:name="Grid Table 4 Accent 6" w:uiPriority="49"/>
+    <w:lsdException w:name="Grid Table 5 Dark Accent 6" w:uiPriority="50"/>
+    <w:lsdException w:name="Grid Table 6 Colorful Accent 6" w:uiPriority="51"/>
+    <w:lsdException w:name="Grid Table 7 Colorful Accent 6" w:uiPriority="52"/>
+    <w:lsdException w:name="List Table 1 Light" w:uiPriority="46"/>
+    <w:lsdException w:name="List Table 2" w:uiPriority="47"/>
+    <w:lsdException w:name="List Table 3" w:uiPriority="48"/>
+    <w:lsdException w:name="List Table 4" w:uiPriority="49"/>
+    <w:lsdException w:name="List Table 5 Dark" w:uiPriority="50"/>
+    <w:lsdException w:name="List Table 6 Colorful" w:uiPriority="51"/>
+    <w:lsdException w:name="List Table 7 Colorful" w:uiPriority="52"/>
+    <w:lsdException w:name="List Table 1 Light Accent 1" w:uiPriority="46"/>
+    <w:lsdException w:name="List Table 2 Accent 1" w:uiPriority="47"/>
+    <w:lsdException w:name="List Table 3 Accent 1" w:uiPriority="48"/>
+    <w:lsdException w:name="List Table 4 Accent 1" w:uiPriority="49"/>
+    <w:lsdException w:name="List Table 5 Dark Accent 1" w:uiPriority="50"/>
+    <w:lsdException w:name="List Table 6 Colorful Accent 1" w:uiPriority="51"/>
+    <w:lsdException w:name="List Table 7 Colorful Accent 1" w:uiPriority="52"/>
+    <w:lsdException w:name="List Table 1 Light Accent 2" w:uiPriority="46"/>
+    <w:lsdException w:name="List Table 2 Accent 2" w:uiPriority="47"/>
+    <w:lsdException w:name="List Table 3 Accent 2" w:uiPriority="48"/>
+    <w:lsdException w:name="List Table 4 Accent 2" w:uiPriority="49"/>
+    <w:lsdException w:name="List Table 5 Dark Accent 2" w:uiPriority="50"/>
+    <w:lsdException w:name="List Table 6 Colorful Accent 2" w:uiPriority="51"/>
+    <w:lsdException w:name="List Table 7 Colorful Accent 2" w:uiPriority="52"/>
+    <w:lsdException w:name="List Table 1 Light Accent 3" w:uiPriority="46"/>
+    <w:lsdException w:name="List Table 2 Accent 3" w:uiPriority="47"/>
+    <w:lsdException w:name="List Table 3 Accent 3" w:uiPriority="48"/>
+    <w:lsdException w:name="List Table 4 Accent 3" w:uiPriority="49"/>
+    <w:lsdException w:name="List Table 5 Dark Accent 3" w:uiPriority="50"/>
+    <w:lsdException w:name="List Table 6 Colorful Accent 3" w:uiPriority="51"/>
+    <w:lsdException w:name="List Table 7 Colorful Accent 3" w:uiPriority="52"/>
+    <w:lsdException w:name="List Table 1 Light Accent 4" w:uiPriority="46"/>
+    <w:lsdException w:name="List Table 2 Accent 4" w:uiPriority="47"/>
+    <w:lsdException w:name="List Table 3 Accent 4" w:uiPriority="48"/>
+    <w:lsdException w:name="List Table 4 Accent 4" w:uiPriority="49"/>
+    <w:lsdException w:name="List Table 5 Dark Accent 4" w:uiPriority="50"/>
+    <w:lsdException w:name="List Table 6 Colorful Accent 4" w:uiPriority="51"/>
+    <w:lsdException w:name="List Table 7 Colorful Accent 4" w:uiPriority="52"/>
+    <w:lsdException w:name="List Table 1 Light Accent 5" w:uiPriority="46"/>
+    <w:lsdException w:name="List Table 2 Accent 5" w:uiPriority="47"/>
+    <w:lsdException w:name="List Table 3 Accent 5" w:uiPriority="48"/>
+    <w:lsdException w:name="List Table 4 Accent 5" w:uiPriority="49"/>
+    <w:lsdException w:name="List Table 5 Dark Accent 5" w:uiPriority="50"/>
+    <w:lsdException w:name="List Table 6 Colorful Accent 5" w:uiPriority="51"/>
+    <w:lsdException w:name="List Table 7 Colorful Accent 5" w:uiPriority="52"/>
+    <w:lsdException w:name="List Table 1 Light Accent 6" w:uiPriority="46"/>
+    <w:lsdException w:name="List Table 2 Accent 6" w:uiPriority="47"/>
+    <w:lsdException w:name="List Table 3 Accent 6" w:uiPriority="48"/>
+    <w:lsdException w:name="List Table 4 Accent 6" w:uiPriority="49"/>
+    <w:lsdException w:name="List Table 5 Dark Accent 6" w:uiPriority="50"/>
+    <w:lsdException w:name="List Table 6 Colorful Accent 6" w:uiPriority="51"/>
+    <w:lsdException w:name="List Table 7 Colorful Accent 6" w:uiPriority="52"/>
   </w:latentStyles>
   <w:style w:type="paragraph" w:default="1" w:styleId="Normal">
     <w:name w:val="Normal"/>

</xml_diff>